<commit_message>
changed method soft delete to normal delete for lecturermoduleRun to awoid problem with adding a new lecturermoduleRun
</commit_message>
<xml_diff>
--- a/2report/images/layer/planaa-arch.docx
+++ b/2report/images/layer/planaa-arch.docx
@@ -10,7 +10,603 @@
         <mc:AlternateContent>
           <mc:Choice Requires="wps">
             <w:drawing>
-              <wp:anchor distT="0" distB="0" distL="114300" distR="114300" simplePos="0" relativeHeight="251735040" behindDoc="0" locked="0" layoutInCell="1" allowOverlap="1" wp14:anchorId="30DCBDF8" wp14:editId="646D30F4">
+              <wp:anchor distT="0" distB="0" distL="114300" distR="114300" simplePos="0" relativeHeight="251751424" behindDoc="0" locked="0" layoutInCell="1" allowOverlap="1" wp14:anchorId="6C70DFD6" wp14:editId="0B89EA98">
+                <wp:simplePos x="0" y="0"/>
+                <wp:positionH relativeFrom="column">
+                  <wp:posOffset>-787400</wp:posOffset>
+                </wp:positionH>
+                <wp:positionV relativeFrom="paragraph">
+                  <wp:posOffset>-432223</wp:posOffset>
+                </wp:positionV>
+                <wp:extent cx="1456267" cy="685800"/>
+                <wp:effectExtent l="0" t="0" r="0" b="0"/>
+                <wp:wrapNone/>
+                <wp:docPr id="22" name="Text Box 22"/>
+                <wp:cNvGraphicFramePr/>
+                <a:graphic xmlns:a="http://schemas.openxmlformats.org/drawingml/2006/main">
+                  <a:graphicData uri="http://schemas.microsoft.com/office/word/2010/wordprocessingShape">
+                    <wps:wsp>
+                      <wps:cNvSpPr txBox="1"/>
+                      <wps:spPr>
+                        <a:xfrm>
+                          <a:off x="0" y="0"/>
+                          <a:ext cx="1456267" cy="685800"/>
+                        </a:xfrm>
+                        <a:prstGeom prst="rect">
+                          <a:avLst/>
+                        </a:prstGeom>
+                        <a:noFill/>
+                        <a:ln>
+                          <a:noFill/>
+                        </a:ln>
+                      </wps:spPr>
+                      <wps:style>
+                        <a:lnRef idx="0">
+                          <a:scrgbClr r="0" g="0" b="0"/>
+                        </a:lnRef>
+                        <a:fillRef idx="0">
+                          <a:scrgbClr r="0" g="0" b="0"/>
+                        </a:fillRef>
+                        <a:effectRef idx="0">
+                          <a:scrgbClr r="0" g="0" b="0"/>
+                        </a:effectRef>
+                        <a:fontRef idx="minor">
+                          <a:schemeClr val="dk1"/>
+                        </a:fontRef>
+                      </wps:style>
+                      <wps:txbx>
+                        <w:txbxContent>
+                          <w:p>
+                            <w:pPr>
+                              <w:rPr>
+                                <w:lang w:val="en-US"/>
+                              </w:rPr>
+                            </w:pPr>
+                            <w:r>
+                              <w:rPr>
+                                <w:b/>
+                                <w:bCs/>
+                                <w:lang w:val="en-US"/>
+                              </w:rPr>
+                              <w:t xml:space="preserve">The project </w:t>
+                            </w:r>
+                            <w:r>
+                              <w:rPr>
+                                <w:b/>
+                                <w:bCs/>
+                                <w:lang w:val="en-US"/>
+                              </w:rPr>
+                              <w:t>contains the Models</w:t>
+                            </w:r>
+                          </w:p>
+                        </w:txbxContent>
+                      </wps:txbx>
+                      <wps:bodyPr rot="0" spcFirstLastPara="0" vertOverflow="overflow" horzOverflow="overflow" vert="horz" wrap="square" lIns="91440" tIns="45720" rIns="91440" bIns="45720" numCol="1" spcCol="0" rtlCol="0" fromWordArt="0" anchor="t" anchorCtr="0" forceAA="0" compatLnSpc="1">
+                        <a:prstTxWarp prst="textNoShape">
+                          <a:avLst/>
+                        </a:prstTxWarp>
+                        <a:noAutofit/>
+                      </wps:bodyPr>
+                    </wps:wsp>
+                  </a:graphicData>
+                </a:graphic>
+                <wp14:sizeRelH relativeFrom="margin">
+                  <wp14:pctWidth>0</wp14:pctWidth>
+                </wp14:sizeRelH>
+                <wp14:sizeRelV relativeFrom="margin">
+                  <wp14:pctHeight>0</wp14:pctHeight>
+                </wp14:sizeRelV>
+              </wp:anchor>
+            </w:drawing>
+          </mc:Choice>
+          <mc:Fallback>
+            <w:pict>
+              <v:shapetype w14:anchorId="6C70DFD6" id="_x0000_t202" coordsize="21600,21600" o:spt="202" path="m,l,21600r21600,l21600,xe">
+                <v:stroke joinstyle="miter"/>
+                <v:path gradientshapeok="t" o:connecttype="rect"/>
+              </v:shapetype>
+              <v:shape id="Text Box 22" o:spid="_x0000_s1026" type="#_x0000_t202" style="position:absolute;margin-left:-62pt;margin-top:-34.05pt;width:114.65pt;height:54pt;z-index:251751424;visibility:visible;mso-wrap-style:square;mso-width-percent:0;mso-height-percent:0;mso-wrap-distance-left:9pt;mso-wrap-distance-top:0;mso-wrap-distance-right:9pt;mso-wrap-distance-bottom:0;mso-position-horizontal:absolute;mso-position-horizontal-relative:text;mso-position-vertical:absolute;mso-position-vertical-relative:text;mso-width-percent:0;mso-height-percent:0;mso-width-relative:margin;mso-height-relative:margin;v-text-anchor:top" o:gfxdata="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" filled="f" stroked="f">
+                <v:textbox>
+                  <w:txbxContent>
+                    <w:p>
+                      <w:pPr>
+                        <w:rPr>
+                          <w:lang w:val="en-US"/>
+                        </w:rPr>
+                      </w:pPr>
+                      <w:r>
+                        <w:rPr>
+                          <w:b/>
+                          <w:bCs/>
+                          <w:lang w:val="en-US"/>
+                        </w:rPr>
+                        <w:t xml:space="preserve">The project </w:t>
+                      </w:r>
+                      <w:r>
+                        <w:rPr>
+                          <w:b/>
+                          <w:bCs/>
+                          <w:lang w:val="en-US"/>
+                        </w:rPr>
+                        <w:t>contains the Models</w:t>
+                      </w:r>
+                    </w:p>
+                  </w:txbxContent>
+                </v:textbox>
+              </v:shape>
+            </w:pict>
+          </mc:Fallback>
+        </mc:AlternateContent>
+      </w:r>
+      <w:r>
+        <w:rPr>
+          <w:noProof/>
+        </w:rPr>
+        <mc:AlternateContent>
+          <mc:Choice Requires="wps">
+            <w:drawing>
+              <wp:anchor distT="0" distB="0" distL="114300" distR="114300" simplePos="0" relativeHeight="251700224" behindDoc="0" locked="0" layoutInCell="1" allowOverlap="1" wp14:anchorId="02826C70" wp14:editId="1479AF60">
+                <wp:simplePos x="0" y="0"/>
+                <wp:positionH relativeFrom="margin">
+                  <wp:posOffset>1083733</wp:posOffset>
+                </wp:positionH>
+                <wp:positionV relativeFrom="paragraph">
+                  <wp:posOffset>-67733</wp:posOffset>
+                </wp:positionV>
+                <wp:extent cx="1990725" cy="321733"/>
+                <wp:effectExtent l="0" t="0" r="0" b="2540"/>
+                <wp:wrapNone/>
+                <wp:docPr id="28" name="Text Box 28"/>
+                <wp:cNvGraphicFramePr/>
+                <a:graphic xmlns:a="http://schemas.openxmlformats.org/drawingml/2006/main">
+                  <a:graphicData uri="http://schemas.microsoft.com/office/word/2010/wordprocessingShape">
+                    <wps:wsp>
+                      <wps:cNvSpPr txBox="1"/>
+                      <wps:spPr>
+                        <a:xfrm>
+                          <a:off x="0" y="0"/>
+                          <a:ext cx="1990725" cy="321733"/>
+                        </a:xfrm>
+                        <a:prstGeom prst="rect">
+                          <a:avLst/>
+                        </a:prstGeom>
+                        <a:noFill/>
+                        <a:ln>
+                          <a:noFill/>
+                        </a:ln>
+                      </wps:spPr>
+                      <wps:style>
+                        <a:lnRef idx="0">
+                          <a:scrgbClr r="0" g="0" b="0"/>
+                        </a:lnRef>
+                        <a:fillRef idx="0">
+                          <a:scrgbClr r="0" g="0" b="0"/>
+                        </a:fillRef>
+                        <a:effectRef idx="0">
+                          <a:scrgbClr r="0" g="0" b="0"/>
+                        </a:effectRef>
+                        <a:fontRef idx="minor">
+                          <a:schemeClr val="dk1"/>
+                        </a:fontRef>
+                      </wps:style>
+                      <wps:txbx>
+                        <w:txbxContent>
+                          <w:p>
+                            <w:pPr>
+                              <w:jc w:val="center"/>
+                              <w:rPr>
+                                <w:color w:val="000000" w:themeColor="text1"/>
+                                <w:u w:val="single"/>
+                                <w:lang w:val="en-US"/>
+                              </w:rPr>
+                            </w:pPr>
+                            <w:r>
+                              <w:rPr>
+                                <w:u w:val="single"/>
+                                <w:lang w:val="en-US"/>
+                              </w:rPr>
+                              <w:t>Plana.Api</w:t>
+                            </w:r>
+                          </w:p>
+                        </w:txbxContent>
+                      </wps:txbx>
+                      <wps:bodyPr rot="0" spcFirstLastPara="0" vertOverflow="overflow" horzOverflow="overflow" vert="horz" wrap="square" lIns="91440" tIns="45720" rIns="91440" bIns="45720" numCol="1" spcCol="0" rtlCol="0" fromWordArt="0" anchor="t" anchorCtr="0" forceAA="0" compatLnSpc="1">
+                        <a:prstTxWarp prst="textNoShape">
+                          <a:avLst/>
+                        </a:prstTxWarp>
+                        <a:noAutofit/>
+                      </wps:bodyPr>
+                    </wps:wsp>
+                  </a:graphicData>
+                </a:graphic>
+                <wp14:sizeRelH relativeFrom="margin">
+                  <wp14:pctWidth>0</wp14:pctWidth>
+                </wp14:sizeRelH>
+                <wp14:sizeRelV relativeFrom="margin">
+                  <wp14:pctHeight>0</wp14:pctHeight>
+                </wp14:sizeRelV>
+              </wp:anchor>
+            </w:drawing>
+          </mc:Choice>
+          <mc:Fallback>
+            <w:pict>
+              <v:shape w14:anchorId="02826C70" id="Text Box 28" o:spid="_x0000_s1027" type="#_x0000_t202" style="position:absolute;margin-left:85.35pt;margin-top:-5.35pt;width:156.75pt;height:25.35pt;z-index:251700224;visibility:visible;mso-wrap-style:square;mso-width-percent:0;mso-height-percent:0;mso-wrap-distance-left:9pt;mso-wrap-distance-top:0;mso-wrap-distance-right:9pt;mso-wrap-distance-bottom:0;mso-position-horizontal:absolute;mso-position-horizontal-relative:margin;mso-position-vertical:absolute;mso-position-vertical-relative:text;mso-width-percent:0;mso-height-percent:0;mso-width-relative:margin;mso-height-relative:margin;v-text-anchor:top" o:gfxdata="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" filled="f" stroked="f">
+                <v:textbox>
+                  <w:txbxContent>
+                    <w:p>
+                      <w:pPr>
+                        <w:jc w:val="center"/>
+                        <w:rPr>
+                          <w:color w:val="000000" w:themeColor="text1"/>
+                          <w:u w:val="single"/>
+                          <w:lang w:val="en-US"/>
+                        </w:rPr>
+                      </w:pPr>
+                      <w:r>
+                        <w:rPr>
+                          <w:u w:val="single"/>
+                          <w:lang w:val="en-US"/>
+                        </w:rPr>
+                        <w:t>Plana.Api</w:t>
+                      </w:r>
+                    </w:p>
+                  </w:txbxContent>
+                </v:textbox>
+                <w10:wrap anchorx="margin"/>
+              </v:shape>
+            </w:pict>
+          </mc:Fallback>
+        </mc:AlternateContent>
+      </w:r>
+      <w:r>
+        <w:rPr>
+          <w:noProof/>
+        </w:rPr>
+        <mc:AlternateContent>
+          <mc:Choice Requires="wps">
+            <w:drawing>
+              <wp:anchor distT="0" distB="0" distL="114300" distR="114300" simplePos="0" relativeHeight="251691008" behindDoc="0" locked="0" layoutInCell="1" allowOverlap="1" wp14:anchorId="3803D37C" wp14:editId="1C646CFC">
+                <wp:simplePos x="0" y="0"/>
+                <wp:positionH relativeFrom="column">
+                  <wp:posOffset>760730</wp:posOffset>
+                </wp:positionH>
+                <wp:positionV relativeFrom="paragraph">
+                  <wp:posOffset>-795020</wp:posOffset>
+                </wp:positionV>
+                <wp:extent cx="4014470" cy="361950"/>
+                <wp:effectExtent l="0" t="0" r="0" b="0"/>
+                <wp:wrapNone/>
+                <wp:docPr id="21" name="Text Box 21"/>
+                <wp:cNvGraphicFramePr/>
+                <a:graphic xmlns:a="http://schemas.openxmlformats.org/drawingml/2006/main">
+                  <a:graphicData uri="http://schemas.microsoft.com/office/word/2010/wordprocessingShape">
+                    <wps:wsp>
+                      <wps:cNvSpPr txBox="1"/>
+                      <wps:spPr>
+                        <a:xfrm>
+                          <a:off x="0" y="0"/>
+                          <a:ext cx="4014470" cy="361950"/>
+                        </a:xfrm>
+                        <a:prstGeom prst="rect">
+                          <a:avLst/>
+                        </a:prstGeom>
+                        <a:noFill/>
+                        <a:ln>
+                          <a:noFill/>
+                        </a:ln>
+                      </wps:spPr>
+                      <wps:style>
+                        <a:lnRef idx="0">
+                          <a:scrgbClr r="0" g="0" b="0"/>
+                        </a:lnRef>
+                        <a:fillRef idx="0">
+                          <a:scrgbClr r="0" g="0" b="0"/>
+                        </a:fillRef>
+                        <a:effectRef idx="0">
+                          <a:scrgbClr r="0" g="0" b="0"/>
+                        </a:effectRef>
+                        <a:fontRef idx="minor">
+                          <a:schemeClr val="dk1"/>
+                        </a:fontRef>
+                      </wps:style>
+                      <wps:txbx>
+                        <w:txbxContent>
+                          <w:p>
+                            <w:pPr>
+                              <w:jc w:val="center"/>
+                              <w:rPr>
+                                <w:rFonts w:ascii="Times New Roman" w:hAnsi="Times New Roman" w:cs="Times New Roman"/>
+                                <w:sz w:val="28"/>
+                                <w:szCs w:val="28"/>
+                                <w:u w:val="single"/>
+                                <w:lang w:val="en-US"/>
+                              </w:rPr>
+                            </w:pPr>
+                            <w:r>
+                              <w:rPr>
+                                <w:rFonts w:ascii="Times New Roman" w:hAnsi="Times New Roman" w:cs="Times New Roman"/>
+                                <w:sz w:val="28"/>
+                                <w:szCs w:val="28"/>
+                                <w:u w:val="single"/>
+                                <w:lang w:val="en-US"/>
+                              </w:rPr>
+                              <w:t xml:space="preserve"> </w:t>
+                            </w:r>
+                            <w:r>
+                              <w:rPr>
+                                <w:rFonts w:ascii="Times New Roman" w:hAnsi="Times New Roman" w:cs="Times New Roman"/>
+                                <w:sz w:val="28"/>
+                                <w:szCs w:val="28"/>
+                                <w:u w:val="single"/>
+                                <w:lang w:val="en-US"/>
+                              </w:rPr>
+                              <w:t xml:space="preserve">Plana </w:t>
+                            </w:r>
+                            <w:r>
+                              <w:rPr>
+                                <w:rFonts w:ascii="Times New Roman" w:hAnsi="Times New Roman" w:cs="Times New Roman"/>
+                                <w:sz w:val="28"/>
+                                <w:szCs w:val="28"/>
+                                <w:u w:val="single"/>
+                                <w:lang w:val="en-US"/>
+                              </w:rPr>
+                              <w:t>Application</w:t>
+                            </w:r>
+                            <w:r>
+                              <w:rPr>
+                                <w:rFonts w:ascii="Times New Roman" w:hAnsi="Times New Roman" w:cs="Times New Roman"/>
+                                <w:sz w:val="28"/>
+                                <w:szCs w:val="28"/>
+                                <w:u w:val="single"/>
+                                <w:lang w:val="en-US"/>
+                              </w:rPr>
+                              <w:t xml:space="preserve"> Architecture</w:t>
+                            </w:r>
+                          </w:p>
+                        </w:txbxContent>
+                      </wps:txbx>
+                      <wps:bodyPr rot="0" spcFirstLastPara="0" vertOverflow="overflow" horzOverflow="overflow" vert="horz" wrap="square" lIns="91440" tIns="45720" rIns="91440" bIns="45720" numCol="1" spcCol="0" rtlCol="0" fromWordArt="0" anchor="t" anchorCtr="0" forceAA="0" compatLnSpc="1">
+                        <a:prstTxWarp prst="textNoShape">
+                          <a:avLst/>
+                        </a:prstTxWarp>
+                        <a:noAutofit/>
+                      </wps:bodyPr>
+                    </wps:wsp>
+                  </a:graphicData>
+                </a:graphic>
+                <wp14:sizeRelH relativeFrom="margin">
+                  <wp14:pctWidth>0</wp14:pctWidth>
+                </wp14:sizeRelH>
+                <wp14:sizeRelV relativeFrom="margin">
+                  <wp14:pctHeight>0</wp14:pctHeight>
+                </wp14:sizeRelV>
+              </wp:anchor>
+            </w:drawing>
+          </mc:Choice>
+          <mc:Fallback>
+            <w:pict>
+              <v:shape w14:anchorId="3803D37C" id="Text Box 21" o:spid="_x0000_s1028" type="#_x0000_t202" style="position:absolute;margin-left:59.9pt;margin-top:-62.6pt;width:316.1pt;height:28.5pt;z-index:251691008;visibility:visible;mso-wrap-style:square;mso-width-percent:0;mso-height-percent:0;mso-wrap-distance-left:9pt;mso-wrap-distance-top:0;mso-wrap-distance-right:9pt;mso-wrap-distance-bottom:0;mso-position-horizontal:absolute;mso-position-horizontal-relative:text;mso-position-vertical:absolute;mso-position-vertical-relative:text;mso-width-percent:0;mso-height-percent:0;mso-width-relative:margin;mso-height-relative:margin;v-text-anchor:top" o:gfxdata="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" filled="f" stroked="f">
+                <v:textbox>
+                  <w:txbxContent>
+                    <w:p>
+                      <w:pPr>
+                        <w:jc w:val="center"/>
+                        <w:rPr>
+                          <w:rFonts w:ascii="Times New Roman" w:hAnsi="Times New Roman" w:cs="Times New Roman"/>
+                          <w:sz w:val="28"/>
+                          <w:szCs w:val="28"/>
+                          <w:u w:val="single"/>
+                          <w:lang w:val="en-US"/>
+                        </w:rPr>
+                      </w:pPr>
+                      <w:r>
+                        <w:rPr>
+                          <w:rFonts w:ascii="Times New Roman" w:hAnsi="Times New Roman" w:cs="Times New Roman"/>
+                          <w:sz w:val="28"/>
+                          <w:szCs w:val="28"/>
+                          <w:u w:val="single"/>
+                          <w:lang w:val="en-US"/>
+                        </w:rPr>
+                        <w:t xml:space="preserve"> </w:t>
+                      </w:r>
+                      <w:r>
+                        <w:rPr>
+                          <w:rFonts w:ascii="Times New Roman" w:hAnsi="Times New Roman" w:cs="Times New Roman"/>
+                          <w:sz w:val="28"/>
+                          <w:szCs w:val="28"/>
+                          <w:u w:val="single"/>
+                          <w:lang w:val="en-US"/>
+                        </w:rPr>
+                        <w:t xml:space="preserve">Plana </w:t>
+                      </w:r>
+                      <w:r>
+                        <w:rPr>
+                          <w:rFonts w:ascii="Times New Roman" w:hAnsi="Times New Roman" w:cs="Times New Roman"/>
+                          <w:sz w:val="28"/>
+                          <w:szCs w:val="28"/>
+                          <w:u w:val="single"/>
+                          <w:lang w:val="en-US"/>
+                        </w:rPr>
+                        <w:t>Application</w:t>
+                      </w:r>
+                      <w:r>
+                        <w:rPr>
+                          <w:rFonts w:ascii="Times New Roman" w:hAnsi="Times New Roman" w:cs="Times New Roman"/>
+                          <w:sz w:val="28"/>
+                          <w:szCs w:val="28"/>
+                          <w:u w:val="single"/>
+                          <w:lang w:val="en-US"/>
+                        </w:rPr>
+                        <w:t xml:space="preserve"> Architecture</w:t>
+                      </w:r>
+                    </w:p>
+                  </w:txbxContent>
+                </v:textbox>
+              </v:shape>
+            </w:pict>
+          </mc:Fallback>
+        </mc:AlternateContent>
+      </w:r>
+      <w:r>
+        <w:rPr>
+          <w:noProof/>
+        </w:rPr>
+        <mc:AlternateContent>
+          <mc:Choice Requires="wps">
+            <w:drawing>
+              <wp:anchor distT="0" distB="0" distL="114300" distR="114300" simplePos="0" relativeHeight="251694080" behindDoc="0" locked="0" layoutInCell="1" allowOverlap="1" wp14:anchorId="5643B6E3" wp14:editId="16F2FFC4">
+                <wp:simplePos x="0" y="0"/>
+                <wp:positionH relativeFrom="column">
+                  <wp:posOffset>821267</wp:posOffset>
+                </wp:positionH>
+                <wp:positionV relativeFrom="paragraph">
+                  <wp:posOffset>-135468</wp:posOffset>
+                </wp:positionV>
+                <wp:extent cx="2476500" cy="3894667"/>
+                <wp:effectExtent l="0" t="0" r="19050" b="10795"/>
+                <wp:wrapNone/>
+                <wp:docPr id="23" name="Rectangle: Rounded Corners 23"/>
+                <wp:cNvGraphicFramePr/>
+                <a:graphic xmlns:a="http://schemas.openxmlformats.org/drawingml/2006/main">
+                  <a:graphicData uri="http://schemas.microsoft.com/office/word/2010/wordprocessingShape">
+                    <wps:wsp>
+                      <wps:cNvSpPr/>
+                      <wps:spPr>
+                        <a:xfrm>
+                          <a:off x="0" y="0"/>
+                          <a:ext cx="2476500" cy="3894667"/>
+                        </a:xfrm>
+                        <a:prstGeom prst="roundRect">
+                          <a:avLst/>
+                        </a:prstGeom>
+                        <a:noFill/>
+                        <a:ln w="9525" cap="flat" cmpd="sng" algn="ctr">
+                          <a:solidFill>
+                            <a:schemeClr val="accent1"/>
+                          </a:solidFill>
+                          <a:prstDash val="solid"/>
+                          <a:round/>
+                          <a:headEnd type="none" w="med" len="med"/>
+                          <a:tailEnd type="none" w="med" len="med"/>
+                        </a:ln>
+                      </wps:spPr>
+                      <wps:style>
+                        <a:lnRef idx="0">
+                          <a:scrgbClr r="0" g="0" b="0"/>
+                        </a:lnRef>
+                        <a:fillRef idx="0">
+                          <a:scrgbClr r="0" g="0" b="0"/>
+                        </a:fillRef>
+                        <a:effectRef idx="0">
+                          <a:scrgbClr r="0" g="0" b="0"/>
+                        </a:effectRef>
+                        <a:fontRef idx="minor">
+                          <a:schemeClr val="accent1"/>
+                        </a:fontRef>
+                      </wps:style>
+                      <wps:bodyPr rot="0" spcFirstLastPara="0" vertOverflow="overflow" horzOverflow="overflow" vert="horz" wrap="square" lIns="91440" tIns="45720" rIns="91440" bIns="45720" numCol="1" spcCol="0" rtlCol="0" fromWordArt="0" anchor="ctr" anchorCtr="0" forceAA="0" compatLnSpc="1">
+                        <a:prstTxWarp prst="textNoShape">
+                          <a:avLst/>
+                        </a:prstTxWarp>
+                        <a:noAutofit/>
+                      </wps:bodyPr>
+                    </wps:wsp>
+                  </a:graphicData>
+                </a:graphic>
+                <wp14:sizeRelH relativeFrom="margin">
+                  <wp14:pctWidth>0</wp14:pctWidth>
+                </wp14:sizeRelH>
+                <wp14:sizeRelV relativeFrom="margin">
+                  <wp14:pctHeight>0</wp14:pctHeight>
+                </wp14:sizeRelV>
+              </wp:anchor>
+            </w:drawing>
+          </mc:Choice>
+          <mc:Fallback>
+            <w:pict>
+              <v:roundrect w14:anchorId="49BC3B7C" id="Rectangle: Rounded Corners 23" o:spid="_x0000_s1026" style="position:absolute;margin-left:64.65pt;margin-top:-10.65pt;width:195pt;height:306.65pt;z-index:251694080;visibility:visible;mso-wrap-style:square;mso-width-percent:0;mso-height-percent:0;mso-wrap-distance-left:9pt;mso-wrap-distance-top:0;mso-wrap-distance-right:9pt;mso-wrap-distance-bottom:0;mso-position-horizontal:absolute;mso-position-horizontal-relative:text;mso-position-vertical:absolute;mso-position-vertical-relative:text;mso-width-percent:0;mso-height-percent:0;mso-width-relative:margin;mso-height-relative:margin;v-text-anchor:middle" arcsize="10923f" o:gfxdata="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" filled="f" strokecolor="#4472c4 [3204]"/>
+            </w:pict>
+          </mc:Fallback>
+        </mc:AlternateContent>
+      </w:r>
+      <w:r>
+        <w:rPr>
+          <w:noProof/>
+        </w:rPr>
+        <mc:AlternateContent>
+          <mc:Choice Requires="wps">
+            <w:drawing>
+              <wp:anchor distT="0" distB="0" distL="114300" distR="114300" simplePos="0" relativeHeight="251747328" behindDoc="0" locked="0" layoutInCell="1" allowOverlap="1" wp14:anchorId="31819B2C" wp14:editId="60771885">
+                <wp:simplePos x="0" y="0"/>
+                <wp:positionH relativeFrom="margin">
+                  <wp:posOffset>-516467</wp:posOffset>
+                </wp:positionH>
+                <wp:positionV relativeFrom="paragraph">
+                  <wp:posOffset>-1</wp:posOffset>
+                </wp:positionV>
+                <wp:extent cx="829734" cy="372533"/>
+                <wp:effectExtent l="0" t="0" r="27940" b="27940"/>
+                <wp:wrapNone/>
+                <wp:docPr id="17" name="Straight Connector 17"/>
+                <wp:cNvGraphicFramePr/>
+                <a:graphic xmlns:a="http://schemas.openxmlformats.org/drawingml/2006/main">
+                  <a:graphicData uri="http://schemas.microsoft.com/office/word/2010/wordprocessingShape">
+                    <wps:wsp>
+                      <wps:cNvCnPr/>
+                      <wps:spPr>
+                        <a:xfrm>
+                          <a:off x="0" y="0"/>
+                          <a:ext cx="829734" cy="372533"/>
+                        </a:xfrm>
+                        <a:prstGeom prst="line">
+                          <a:avLst/>
+                        </a:prstGeom>
+                      </wps:spPr>
+                      <wps:style>
+                        <a:lnRef idx="1">
+                          <a:schemeClr val="accent3"/>
+                        </a:lnRef>
+                        <a:fillRef idx="0">
+                          <a:schemeClr val="accent3"/>
+                        </a:fillRef>
+                        <a:effectRef idx="0">
+                          <a:schemeClr val="accent3"/>
+                        </a:effectRef>
+                        <a:fontRef idx="minor">
+                          <a:schemeClr val="tx1"/>
+                        </a:fontRef>
+                      </wps:style>
+                      <wps:bodyPr/>
+                    </wps:wsp>
+                  </a:graphicData>
+                </a:graphic>
+                <wp14:sizeRelH relativeFrom="margin">
+                  <wp14:pctWidth>0</wp14:pctWidth>
+                </wp14:sizeRelH>
+                <wp14:sizeRelV relativeFrom="margin">
+                  <wp14:pctHeight>0</wp14:pctHeight>
+                </wp14:sizeRelV>
+              </wp:anchor>
+            </w:drawing>
+          </mc:Choice>
+          <mc:Fallback>
+            <w:pict>
+              <v:line w14:anchorId="5FD70EA5" id="Straight Connector 17" o:spid="_x0000_s1026" style="position:absolute;z-index:251747328;visibility:visible;mso-wrap-style:square;mso-width-percent:0;mso-height-percent:0;mso-wrap-distance-left:9pt;mso-wrap-distance-top:0;mso-wrap-distance-right:9pt;mso-wrap-distance-bottom:0;mso-position-horizontal:absolute;mso-position-horizontal-relative:margin;mso-position-vertical:absolute;mso-position-vertical-relative:text;mso-width-percent:0;mso-height-percent:0;mso-width-relative:margin;mso-height-relative:margin" from="-40.65pt,0" to="24.7pt,29.35pt" o:gfxdata="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" strokecolor="#a5a5a5 [3206]" strokeweight=".5pt">
+                <v:stroke joinstyle="miter"/>
+                <w10:wrap anchorx="margin"/>
+              </v:line>
+            </w:pict>
+          </mc:Fallback>
+        </mc:AlternateContent>
+      </w:r>
+      <w:r>
+        <w:rPr>
+          <w:noProof/>
+        </w:rPr>
+        <mc:AlternateContent>
+          <mc:Choice Requires="wps">
+            <w:drawing>
+              <wp:anchor distT="0" distB="0" distL="114300" distR="114300" simplePos="0" relativeHeight="251735040" behindDoc="0" locked="0" layoutInCell="1" allowOverlap="1" wp14:anchorId="30DCBDF8" wp14:editId="32EBFD94">
                 <wp:simplePos x="0" y="0"/>
                 <wp:positionH relativeFrom="margin">
                   <wp:posOffset>4676457</wp:posOffset>
@@ -105,7 +701,7 @@
           </mc:Choice>
           <mc:Fallback>
             <w:pict>
-              <v:roundrect w14:anchorId="30DCBDF8" id="Rectangle: Rounded Corners 25" o:spid="_x0000_s1026" style="position:absolute;margin-left:368.2pt;margin-top:11.65pt;width:116.25pt;height:23.25pt;z-index:251735040;visibility:visible;mso-wrap-style:square;mso-width-percent:0;mso-height-percent:0;mso-wrap-distance-left:9pt;mso-wrap-distance-top:0;mso-wrap-distance-right:9pt;mso-wrap-distance-bottom:0;mso-position-horizontal:absolute;mso-position-horizontal-relative:margin;mso-position-vertical:absolute;mso-position-vertical-relative:text;mso-width-percent:0;mso-height-percent:0;mso-width-relative:margin;mso-height-relative:margin;v-text-anchor:middle" arcsize="10923f" o:gfxdata="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" fillcolor="#ffc000 [3207]" stroked="f">
+              <v:roundrect w14:anchorId="30DCBDF8" id="Rectangle: Rounded Corners 25" o:spid="_x0000_s1029" style="position:absolute;margin-left:368.2pt;margin-top:11.65pt;width:116.25pt;height:23.25pt;z-index:251735040;visibility:visible;mso-wrap-style:square;mso-width-percent:0;mso-height-percent:0;mso-wrap-distance-left:9pt;mso-wrap-distance-top:0;mso-wrap-distance-right:9pt;mso-wrap-distance-bottom:0;mso-position-horizontal:absolute;mso-position-horizontal-relative:margin;mso-position-vertical:absolute;mso-position-vertical-relative:text;mso-width-percent:0;mso-height-percent:0;mso-width-relative:margin;mso-height-relative:margin;v-text-anchor:middle" arcsize="10923f" o:gfxdata="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" fillcolor="#ffc000 [3207]" stroked="f">
                 <v:fill opacity="32896f"/>
                 <v:textbox>
                   <w:txbxContent>
@@ -228,7 +824,7 @@
           </mc:Choice>
           <mc:Fallback>
             <w:pict>
-              <v:roundrect w14:anchorId="0165E715" id="Rectangle: Rounded Corners 18" o:spid="_x0000_s1027" style="position:absolute;margin-left:368.6pt;margin-top:-19.75pt;width:116.25pt;height:23.25pt;z-index:251732992;visibility:visible;mso-wrap-style:square;mso-width-percent:0;mso-height-percent:0;mso-wrap-distance-left:9pt;mso-wrap-distance-top:0;mso-wrap-distance-right:9pt;mso-wrap-distance-bottom:0;mso-position-horizontal:absolute;mso-position-horizontal-relative:margin;mso-position-vertical:absolute;mso-position-vertical-relative:text;mso-width-percent:0;mso-height-percent:0;mso-width-relative:margin;mso-height-relative:margin;v-text-anchor:middle" arcsize="10923f" o:gfxdata="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" fillcolor="#f3a875 [2165]" strokecolor="#ed7d31 [3205]" strokeweight=".5pt">
+              <v:roundrect w14:anchorId="0165E715" id="Rectangle: Rounded Corners 18" o:spid="_x0000_s1030" style="position:absolute;margin-left:368.6pt;margin-top:-19.75pt;width:116.25pt;height:23.25pt;z-index:251732992;visibility:visible;mso-wrap-style:square;mso-width-percent:0;mso-height-percent:0;mso-wrap-distance-left:9pt;mso-wrap-distance-top:0;mso-wrap-distance-right:9pt;mso-wrap-distance-bottom:0;mso-position-horizontal:absolute;mso-position-horizontal-relative:margin;mso-position-vertical:absolute;mso-position-vertical-relative:text;mso-width-percent:0;mso-height-percent:0;mso-width-relative:margin;mso-height-relative:margin;v-text-anchor:middle" arcsize="10923f" o:gfxdata="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" fillcolor="#f3a875 [2165]" strokecolor="#ed7d31 [3205]" strokeweight=".5pt">
                 <v:fill color2="#f09558 [2613]" rotate="t" colors="0 #f7bda4;.5 #f5b195;1 #f8a581" focus="100%" type="gradient">
                   <o:fill v:ext="view" type="gradientUnscaled"/>
                 </v:fill>
@@ -507,11 +1103,7 @@
           </mc:Choice>
           <mc:Fallback>
             <w:pict>
-              <v:shapetype w14:anchorId="7E0B7D7E" id="_x0000_t202" coordsize="21600,21600" o:spt="202" path="m,l,21600r21600,l21600,xe">
-                <v:stroke joinstyle="miter"/>
-                <v:path gradientshapeok="t" o:connecttype="rect"/>
-              </v:shapetype>
-              <v:shape id="Text Box 11" o:spid="_x0000_s1028" type="#_x0000_t202" style="position:absolute;margin-left:204.3pt;margin-top:21.2pt;width:188.65pt;height:20.15pt;rotation:-1397456fd;z-index:251728896;visibility:visible;mso-wrap-style:square;mso-width-percent:0;mso-height-percent:0;mso-wrap-distance-left:9pt;mso-wrap-distance-top:0;mso-wrap-distance-right:9pt;mso-wrap-distance-bottom:0;mso-position-horizontal:absolute;mso-position-horizontal-relative:margin;mso-position-vertical:absolute;mso-position-vertical-relative:text;mso-width-percent:0;mso-height-percent:0;mso-width-relative:margin;mso-height-relative:margin;v-text-anchor:top" o:gfxdata="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" filled="f" stroked="f">
+              <v:shape w14:anchorId="7E0B7D7E" id="Text Box 11" o:spid="_x0000_s1031" type="#_x0000_t202" style="position:absolute;margin-left:204.3pt;margin-top:21.2pt;width:188.65pt;height:20.15pt;rotation:-1397456fd;z-index:251728896;visibility:visible;mso-wrap-style:square;mso-width-percent:0;mso-height-percent:0;mso-wrap-distance-left:9pt;mso-wrap-distance-top:0;mso-wrap-distance-right:9pt;mso-wrap-distance-bottom:0;mso-position-horizontal:absolute;mso-position-horizontal-relative:margin;mso-position-vertical:absolute;mso-position-vertical-relative:text;mso-width-percent:0;mso-height-percent:0;mso-width-relative:margin;mso-height-relative:margin;v-text-anchor:top" o:gfxdata="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" filled="f" stroked="f">
                 <v:textbox>
                   <w:txbxContent>
                     <w:p>
@@ -544,7 +1136,7 @@
         <mc:AlternateContent>
           <mc:Choice Requires="wps">
             <w:drawing>
-              <wp:anchor distT="0" distB="0" distL="114300" distR="114300" simplePos="0" relativeHeight="251726848" behindDoc="0" locked="0" layoutInCell="1" allowOverlap="1" wp14:anchorId="04CE4E90" wp14:editId="4DF0470F">
+              <wp:anchor distT="0" distB="0" distL="114300" distR="114300" simplePos="0" relativeHeight="251726848" behindDoc="0" locked="0" layoutInCell="1" allowOverlap="1" wp14:anchorId="04CE4E90" wp14:editId="5E9F1B5A">
                 <wp:simplePos x="0" y="0"/>
                 <wp:positionH relativeFrom="column">
                   <wp:posOffset>3320299</wp:posOffset>
@@ -627,7 +1219,7 @@
           </mc:Choice>
           <mc:Fallback>
             <w:pict>
-              <v:shape w14:anchorId="04CE4E90" id="Text Box 9" o:spid="_x0000_s1029" type="#_x0000_t202" style="position:absolute;margin-left:261.45pt;margin-top:-32.35pt;width:96pt;height:19.5pt;rotation:-1348593fd;z-index:251726848;visibility:visible;mso-wrap-style:square;mso-width-percent:0;mso-height-percent:0;mso-wrap-distance-left:9pt;mso-wrap-distance-top:0;mso-wrap-distance-right:9pt;mso-wrap-distance-bottom:0;mso-position-horizontal:absolute;mso-position-horizontal-relative:text;mso-position-vertical:absolute;mso-position-vertical-relative:text;mso-width-percent:0;mso-height-percent:0;mso-width-relative:margin;mso-height-relative:margin;v-text-anchor:top" o:gfxdata="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" filled="f" stroked="f">
+              <v:shape w14:anchorId="04CE4E90" id="Text Box 9" o:spid="_x0000_s1032" type="#_x0000_t202" style="position:absolute;margin-left:261.45pt;margin-top:-32.35pt;width:96pt;height:19.5pt;rotation:-1348593fd;z-index:251726848;visibility:visible;mso-wrap-style:square;mso-width-percent:0;mso-height-percent:0;mso-wrap-distance-left:9pt;mso-wrap-distance-top:0;mso-wrap-distance-right:9pt;mso-wrap-distance-bottom:0;mso-position-horizontal:absolute;mso-position-horizontal-relative:text;mso-position-vertical:absolute;mso-position-vertical-relative:text;mso-width-percent:0;mso-height-percent:0;mso-width-relative:margin;mso-height-relative:margin;v-text-anchor:top" o:gfxdata="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" filled="f" stroked="f">
                 <v:textbox>
                   <w:txbxContent>
                     <w:p>
@@ -659,209 +1251,7 @@
         <mc:AlternateContent>
           <mc:Choice Requires="wps">
             <w:drawing>
-              <wp:anchor distT="0" distB="0" distL="114300" distR="114300" simplePos="0" relativeHeight="251700224" behindDoc="0" locked="0" layoutInCell="1" allowOverlap="1" wp14:anchorId="02826C70" wp14:editId="06BF1EA0">
-                <wp:simplePos x="0" y="0"/>
-                <wp:positionH relativeFrom="margin">
-                  <wp:posOffset>1080770</wp:posOffset>
-                </wp:positionH>
-                <wp:positionV relativeFrom="paragraph">
-                  <wp:posOffset>-404495</wp:posOffset>
-                </wp:positionV>
-                <wp:extent cx="1990725" cy="314325"/>
-                <wp:effectExtent l="0" t="0" r="0" b="9525"/>
-                <wp:wrapNone/>
-                <wp:docPr id="28" name="Text Box 28"/>
-                <wp:cNvGraphicFramePr/>
-                <a:graphic xmlns:a="http://schemas.openxmlformats.org/drawingml/2006/main">
-                  <a:graphicData uri="http://schemas.microsoft.com/office/word/2010/wordprocessingShape">
-                    <wps:wsp>
-                      <wps:cNvSpPr txBox="1"/>
-                      <wps:spPr>
-                        <a:xfrm>
-                          <a:off x="0" y="0"/>
-                          <a:ext cx="1990725" cy="314325"/>
-                        </a:xfrm>
-                        <a:prstGeom prst="rect">
-                          <a:avLst/>
-                        </a:prstGeom>
-                        <a:noFill/>
-                        <a:ln>
-                          <a:noFill/>
-                        </a:ln>
-                      </wps:spPr>
-                      <wps:style>
-                        <a:lnRef idx="0">
-                          <a:scrgbClr r="0" g="0" b="0"/>
-                        </a:lnRef>
-                        <a:fillRef idx="0">
-                          <a:scrgbClr r="0" g="0" b="0"/>
-                        </a:fillRef>
-                        <a:effectRef idx="0">
-                          <a:scrgbClr r="0" g="0" b="0"/>
-                        </a:effectRef>
-                        <a:fontRef idx="minor">
-                          <a:schemeClr val="dk1"/>
-                        </a:fontRef>
-                      </wps:style>
-                      <wps:txbx>
-                        <w:txbxContent>
-                          <w:p>
-                            <w:pPr>
-                              <w:jc w:val="center"/>
-                              <w:rPr>
-                                <w:color w:val="000000" w:themeColor="text1"/>
-                                <w:u w:val="single"/>
-                                <w:lang w:val="en-US"/>
-                              </w:rPr>
-                            </w:pPr>
-                            <w:r>
-                              <w:rPr>
-                                <w:u w:val="single"/>
-                                <w:lang w:val="en-US"/>
-                              </w:rPr>
-                              <w:t>Plana.Api</w:t>
-                            </w:r>
-                          </w:p>
-                        </w:txbxContent>
-                      </wps:txbx>
-                      <wps:bodyPr rot="0" spcFirstLastPara="0" vertOverflow="overflow" horzOverflow="overflow" vert="horz" wrap="square" lIns="91440" tIns="45720" rIns="91440" bIns="45720" numCol="1" spcCol="0" rtlCol="0" fromWordArt="0" anchor="t" anchorCtr="0" forceAA="0" compatLnSpc="1">
-                        <a:prstTxWarp prst="textNoShape">
-                          <a:avLst/>
-                        </a:prstTxWarp>
-                        <a:noAutofit/>
-                      </wps:bodyPr>
-                    </wps:wsp>
-                  </a:graphicData>
-                </a:graphic>
-                <wp14:sizeRelH relativeFrom="margin">
-                  <wp14:pctWidth>0</wp14:pctWidth>
-                </wp14:sizeRelH>
-                <wp14:sizeRelV relativeFrom="margin">
-                  <wp14:pctHeight>0</wp14:pctHeight>
-                </wp14:sizeRelV>
-              </wp:anchor>
-            </w:drawing>
-          </mc:Choice>
-          <mc:Fallback>
-            <w:pict>
-              <v:shape w14:anchorId="02826C70" id="Text Box 28" o:spid="_x0000_s1030" type="#_x0000_t202" style="position:absolute;margin-left:85.1pt;margin-top:-31.85pt;width:156.75pt;height:24.75pt;z-index:251700224;visibility:visible;mso-wrap-style:square;mso-width-percent:0;mso-height-percent:0;mso-wrap-distance-left:9pt;mso-wrap-distance-top:0;mso-wrap-distance-right:9pt;mso-wrap-distance-bottom:0;mso-position-horizontal:absolute;mso-position-horizontal-relative:margin;mso-position-vertical:absolute;mso-position-vertical-relative:text;mso-width-percent:0;mso-height-percent:0;mso-width-relative:margin;mso-height-relative:margin;v-text-anchor:top" o:gfxdata="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" filled="f" stroked="f">
-                <v:textbox>
-                  <w:txbxContent>
-                    <w:p>
-                      <w:pPr>
-                        <w:jc w:val="center"/>
-                        <w:rPr>
-                          <w:color w:val="000000" w:themeColor="text1"/>
-                          <w:u w:val="single"/>
-                          <w:lang w:val="en-US"/>
-                        </w:rPr>
-                      </w:pPr>
-                      <w:r>
-                        <w:rPr>
-                          <w:u w:val="single"/>
-                          <w:lang w:val="en-US"/>
-                        </w:rPr>
-                        <w:t>Plana.Api</w:t>
-                      </w:r>
-                    </w:p>
-                  </w:txbxContent>
-                </v:textbox>
-                <w10:wrap anchorx="margin"/>
-              </v:shape>
-            </w:pict>
-          </mc:Fallback>
-        </mc:AlternateContent>
-      </w:r>
-      <w:r>
-        <w:rPr>
-          <w:noProof/>
-        </w:rPr>
-        <mc:AlternateContent>
-          <mc:Choice Requires="wps">
-            <w:drawing>
-              <wp:anchor distT="0" distB="0" distL="114300" distR="114300" simplePos="0" relativeHeight="251694080" behindDoc="0" locked="0" layoutInCell="1" allowOverlap="1" wp14:anchorId="5643B6E3" wp14:editId="5BF4252C">
-                <wp:simplePos x="0" y="0"/>
-                <wp:positionH relativeFrom="column">
-                  <wp:posOffset>818832</wp:posOffset>
-                </wp:positionH>
-                <wp:positionV relativeFrom="paragraph">
-                  <wp:posOffset>-352425</wp:posOffset>
-                </wp:positionV>
-                <wp:extent cx="2476500" cy="4162425"/>
-                <wp:effectExtent l="0" t="0" r="19050" b="28575"/>
-                <wp:wrapNone/>
-                <wp:docPr id="23" name="Rectangle: Rounded Corners 23"/>
-                <wp:cNvGraphicFramePr/>
-                <a:graphic xmlns:a="http://schemas.openxmlformats.org/drawingml/2006/main">
-                  <a:graphicData uri="http://schemas.microsoft.com/office/word/2010/wordprocessingShape">
-                    <wps:wsp>
-                      <wps:cNvSpPr/>
-                      <wps:spPr>
-                        <a:xfrm>
-                          <a:off x="0" y="0"/>
-                          <a:ext cx="2476500" cy="4162425"/>
-                        </a:xfrm>
-                        <a:prstGeom prst="roundRect">
-                          <a:avLst/>
-                        </a:prstGeom>
-                        <a:noFill/>
-                        <a:ln w="9525" cap="flat" cmpd="sng" algn="ctr">
-                          <a:solidFill>
-                            <a:schemeClr val="accent1"/>
-                          </a:solidFill>
-                          <a:prstDash val="solid"/>
-                          <a:round/>
-                          <a:headEnd type="none" w="med" len="med"/>
-                          <a:tailEnd type="none" w="med" len="med"/>
-                        </a:ln>
-                      </wps:spPr>
-                      <wps:style>
-                        <a:lnRef idx="0">
-                          <a:scrgbClr r="0" g="0" b="0"/>
-                        </a:lnRef>
-                        <a:fillRef idx="0">
-                          <a:scrgbClr r="0" g="0" b="0"/>
-                        </a:fillRef>
-                        <a:effectRef idx="0">
-                          <a:scrgbClr r="0" g="0" b="0"/>
-                        </a:effectRef>
-                        <a:fontRef idx="minor">
-                          <a:schemeClr val="accent1"/>
-                        </a:fontRef>
-                      </wps:style>
-                      <wps:bodyPr rot="0" spcFirstLastPara="0" vertOverflow="overflow" horzOverflow="overflow" vert="horz" wrap="square" lIns="91440" tIns="45720" rIns="91440" bIns="45720" numCol="1" spcCol="0" rtlCol="0" fromWordArt="0" anchor="ctr" anchorCtr="0" forceAA="0" compatLnSpc="1">
-                        <a:prstTxWarp prst="textNoShape">
-                          <a:avLst/>
-                        </a:prstTxWarp>
-                        <a:noAutofit/>
-                      </wps:bodyPr>
-                    </wps:wsp>
-                  </a:graphicData>
-                </a:graphic>
-                <wp14:sizeRelH relativeFrom="margin">
-                  <wp14:pctWidth>0</wp14:pctWidth>
-                </wp14:sizeRelH>
-                <wp14:sizeRelV relativeFrom="margin">
-                  <wp14:pctHeight>0</wp14:pctHeight>
-                </wp14:sizeRelV>
-              </wp:anchor>
-            </w:drawing>
-          </mc:Choice>
-          <mc:Fallback>
-            <w:pict>
-              <v:roundrect w14:anchorId="6A1ECFC0" id="Rectangle: Rounded Corners 23" o:spid="_x0000_s1026" style="position:absolute;margin-left:64.45pt;margin-top:-27.75pt;width:195pt;height:327.75pt;z-index:251694080;visibility:visible;mso-wrap-style:square;mso-width-percent:0;mso-height-percent:0;mso-wrap-distance-left:9pt;mso-wrap-distance-top:0;mso-wrap-distance-right:9pt;mso-wrap-distance-bottom:0;mso-position-horizontal:absolute;mso-position-horizontal-relative:text;mso-position-vertical:absolute;mso-position-vertical-relative:text;mso-width-percent:0;mso-height-percent:0;mso-width-relative:margin;mso-height-relative:margin;v-text-anchor:middle" arcsize="10923f" o:gfxdata="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" filled="f" strokecolor="#4472c4 [3204]"/>
-            </w:pict>
-          </mc:Fallback>
-        </mc:AlternateContent>
-      </w:r>
-      <w:r>
-        <w:rPr>
-          <w:noProof/>
-        </w:rPr>
-        <mc:AlternateContent>
-          <mc:Choice Requires="wps">
-            <w:drawing>
-              <wp:anchor distT="0" distB="0" distL="114300" distR="114300" simplePos="0" relativeHeight="251720704" behindDoc="0" locked="0" layoutInCell="1" allowOverlap="1" wp14:anchorId="5CE4F848" wp14:editId="0C414C20">
+              <wp:anchor distT="0" distB="0" distL="114300" distR="114300" simplePos="0" relativeHeight="251720704" behindDoc="0" locked="0" layoutInCell="1" allowOverlap="1" wp14:anchorId="5CE4F848" wp14:editId="2C3AD274">
                 <wp:simplePos x="0" y="0"/>
                 <wp:positionH relativeFrom="column">
                   <wp:posOffset>4838383</wp:posOffset>
@@ -953,7 +1343,7 @@
           </mc:Choice>
           <mc:Fallback>
             <w:pict>
-              <v:shape w14:anchorId="5CE4F848" id="Text Box 6" o:spid="_x0000_s1031" type="#_x0000_t202" style="position:absolute;margin-left:381pt;margin-top:-43.9pt;width:82.85pt;height:22.15pt;z-index:251720704;visibility:visible;mso-wrap-style:square;mso-width-percent:0;mso-height-percent:0;mso-wrap-distance-left:9pt;mso-wrap-distance-top:0;mso-wrap-distance-right:9pt;mso-wrap-distance-bottom:0;mso-position-horizontal:absolute;mso-position-horizontal-relative:text;mso-position-vertical:absolute;mso-position-vertical-relative:text;mso-width-percent:0;mso-height-percent:0;mso-width-relative:margin;mso-height-relative:margin;v-text-anchor:top" o:gfxdata="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" filled="f" stroked="f">
+              <v:shape w14:anchorId="5CE4F848" id="Text Box 6" o:spid="_x0000_s1033" type="#_x0000_t202" style="position:absolute;margin-left:381pt;margin-top:-43.9pt;width:82.85pt;height:22.15pt;z-index:251720704;visibility:visible;mso-wrap-style:square;mso-width-percent:0;mso-height-percent:0;mso-wrap-distance-left:9pt;mso-wrap-distance-top:0;mso-wrap-distance-right:9pt;mso-wrap-distance-bottom:0;mso-position-horizontal:absolute;mso-position-horizontal-relative:text;mso-position-vertical:absolute;mso-position-vertical-relative:text;mso-width-percent:0;mso-height-percent:0;mso-width-relative:margin;mso-height-relative:margin;v-text-anchor:top" o:gfxdata="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" filled="f" stroked="f">
                 <v:textbox>
                   <w:txbxContent>
                     <w:p>
@@ -987,6 +1377,8 @@
           </mc:Fallback>
         </mc:AlternateContent>
       </w:r>
+    </w:p>
+    <w:p>
       <w:r>
         <w:rPr>
           <w:noProof/>
@@ -994,45 +1386,45 @@
         <mc:AlternateContent>
           <mc:Choice Requires="wps">
             <w:drawing>
-              <wp:anchor distT="0" distB="0" distL="114300" distR="114300" simplePos="0" relativeHeight="251691008" behindDoc="0" locked="0" layoutInCell="1" allowOverlap="1" wp14:anchorId="3803D37C" wp14:editId="6CA3B8B8">
+              <wp:anchor distT="0" distB="0" distL="114300" distR="114300" simplePos="0" relativeHeight="251743232" behindDoc="0" locked="0" layoutInCell="1" allowOverlap="1" wp14:anchorId="6AB949E9" wp14:editId="65394D1A">
                 <wp:simplePos x="0" y="0"/>
-                <wp:positionH relativeFrom="column">
-                  <wp:posOffset>762000</wp:posOffset>
+                <wp:positionH relativeFrom="margin">
+                  <wp:posOffset>-609600</wp:posOffset>
                 </wp:positionH>
                 <wp:positionV relativeFrom="paragraph">
-                  <wp:posOffset>-871538</wp:posOffset>
+                  <wp:posOffset>120439</wp:posOffset>
                 </wp:positionV>
-                <wp:extent cx="4014470" cy="361950"/>
-                <wp:effectExtent l="0" t="0" r="0" b="0"/>
+                <wp:extent cx="1143000" cy="756920"/>
+                <wp:effectExtent l="0" t="0" r="19050" b="24130"/>
                 <wp:wrapNone/>
-                <wp:docPr id="21" name="Text Box 21"/>
+                <wp:docPr id="5" name="Rectangle: Rounded Corners 5"/>
                 <wp:cNvGraphicFramePr/>
                 <a:graphic xmlns:a="http://schemas.openxmlformats.org/drawingml/2006/main">
                   <a:graphicData uri="http://schemas.microsoft.com/office/word/2010/wordprocessingShape">
                     <wps:wsp>
-                      <wps:cNvSpPr txBox="1"/>
+                      <wps:cNvSpPr/>
                       <wps:spPr>
                         <a:xfrm>
                           <a:off x="0" y="0"/>
-                          <a:ext cx="4014470" cy="361950"/>
+                          <a:ext cx="1143000" cy="756920"/>
                         </a:xfrm>
-                        <a:prstGeom prst="rect">
+                        <a:prstGeom prst="roundRect">
                           <a:avLst/>
                         </a:prstGeom>
-                        <a:noFill/>
                         <a:ln>
-                          <a:noFill/>
+                          <a:headEnd type="none" w="med" len="med"/>
+                          <a:tailEnd type="none" w="med" len="med"/>
                         </a:ln>
                       </wps:spPr>
                       <wps:style>
-                        <a:lnRef idx="0">
-                          <a:scrgbClr r="0" g="0" b="0"/>
+                        <a:lnRef idx="1">
+                          <a:schemeClr val="accent1"/>
                         </a:lnRef>
-                        <a:fillRef idx="0">
-                          <a:scrgbClr r="0" g="0" b="0"/>
+                        <a:fillRef idx="2">
+                          <a:schemeClr val="accent1"/>
                         </a:fillRef>
-                        <a:effectRef idx="0">
-                          <a:scrgbClr r="0" g="0" b="0"/>
+                        <a:effectRef idx="1">
+                          <a:schemeClr val="accent1"/>
                         </a:effectRef>
                         <a:fontRef idx="minor">
                           <a:schemeClr val="dk1"/>
@@ -1042,45 +1434,22 @@
                         <w:txbxContent>
                           <w:p>
                             <w:pPr>
-                              <w:jc w:val="center"/>
-                              <w:rPr>
-                                <w:rFonts w:ascii="Times New Roman" w:hAnsi="Times New Roman" w:cs="Times New Roman"/>
-                                <w:sz w:val="24"/>
-                                <w:szCs w:val="24"/>
+                              <w:rPr>
+                                <w:u w:val="single"/>
                                 <w:lang w:val="en-US"/>
                               </w:rPr>
                             </w:pPr>
                             <w:r>
                               <w:rPr>
-                                <w:rFonts w:ascii="Times New Roman" w:hAnsi="Times New Roman" w:cs="Times New Roman"/>
-                                <w:sz w:val="24"/>
-                                <w:szCs w:val="24"/>
-                                <w:lang w:val="en-US"/>
-                              </w:rPr>
-                              <w:t xml:space="preserve">Architecture of </w:t>
-                            </w:r>
-                            <w:r>
-                              <w:rPr>
-                                <w:rFonts w:ascii="Times New Roman" w:hAnsi="Times New Roman" w:cs="Times New Roman"/>
-                                <w:sz w:val="24"/>
-                                <w:szCs w:val="24"/>
-                                <w:lang w:val="en-US"/>
-                              </w:rPr>
-                              <w:t xml:space="preserve">Plana </w:t>
-                            </w:r>
-                            <w:r>
-                              <w:rPr>
-                                <w:rFonts w:ascii="Times New Roman" w:hAnsi="Times New Roman" w:cs="Times New Roman"/>
-                                <w:sz w:val="24"/>
-                                <w:szCs w:val="24"/>
-                                <w:lang w:val="en-US"/>
-                              </w:rPr>
-                              <w:t>Application</w:t>
+                                <w:u w:val="single"/>
+                                <w:lang w:val="en-US"/>
+                              </w:rPr>
+                              <w:t>Plana.Models</w:t>
                             </w:r>
                           </w:p>
                         </w:txbxContent>
                       </wps:txbx>
-                      <wps:bodyPr rot="0" spcFirstLastPara="0" vertOverflow="overflow" horzOverflow="overflow" vert="horz" wrap="square" lIns="91440" tIns="45720" rIns="91440" bIns="45720" numCol="1" spcCol="0" rtlCol="0" fromWordArt="0" anchor="t" anchorCtr="0" forceAA="0" compatLnSpc="1">
+                      <wps:bodyPr rot="0" spcFirstLastPara="0" vertOverflow="overflow" horzOverflow="overflow" vert="horz" wrap="square" lIns="91440" tIns="45720" rIns="91440" bIns="45720" numCol="1" spcCol="0" rtlCol="0" fromWordArt="0" anchor="ctr" anchorCtr="0" forceAA="0" compatLnSpc="1">
                         <a:prstTxWarp prst="textNoShape">
                           <a:avLst/>
                         </a:prstTxWarp>
@@ -1100,56 +1469,36 @@
           </mc:Choice>
           <mc:Fallback>
             <w:pict>
-              <v:shape w14:anchorId="3803D37C" id="Text Box 21" o:spid="_x0000_s1032" type="#_x0000_t202" style="position:absolute;margin-left:60pt;margin-top:-68.65pt;width:316.1pt;height:28.5pt;z-index:251691008;visibility:visible;mso-wrap-style:square;mso-width-percent:0;mso-height-percent:0;mso-wrap-distance-left:9pt;mso-wrap-distance-top:0;mso-wrap-distance-right:9pt;mso-wrap-distance-bottom:0;mso-position-horizontal:absolute;mso-position-horizontal-relative:text;mso-position-vertical:absolute;mso-position-vertical-relative:text;mso-width-percent:0;mso-height-percent:0;mso-width-relative:margin;mso-height-relative:margin;v-text-anchor:top" o:gfxdata="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" filled="f" stroked="f">
+              <v:roundrect w14:anchorId="6AB949E9" id="Rectangle: Rounded Corners 5" o:spid="_x0000_s1034" style="position:absolute;margin-left:-48pt;margin-top:9.5pt;width:90pt;height:59.6pt;z-index:251743232;visibility:visible;mso-wrap-style:square;mso-width-percent:0;mso-height-percent:0;mso-wrap-distance-left:9pt;mso-wrap-distance-top:0;mso-wrap-distance-right:9pt;mso-wrap-distance-bottom:0;mso-position-horizontal:absolute;mso-position-horizontal-relative:margin;mso-position-vertical:absolute;mso-position-vertical-relative:text;mso-width-percent:0;mso-height-percent:0;mso-width-relative:margin;mso-height-relative:margin;v-text-anchor:middle" arcsize="10923f" o:gfxdata="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" fillcolor="#82a0d7 [2164]" strokecolor="#4472c4 [3204]" strokeweight=".5pt">
+                <v:fill color2="#678ccf [2612]" rotate="t" colors="0 #a8b7df;.5 #9aabd9;1 #879ed7" focus="100%" type="gradient">
+                  <o:fill v:ext="view" type="gradientUnscaled"/>
+                </v:fill>
+                <v:stroke joinstyle="miter"/>
                 <v:textbox>
                   <w:txbxContent>
                     <w:p>
                       <w:pPr>
-                        <w:jc w:val="center"/>
-                        <w:rPr>
-                          <w:rFonts w:ascii="Times New Roman" w:hAnsi="Times New Roman" w:cs="Times New Roman"/>
-                          <w:sz w:val="24"/>
-                          <w:szCs w:val="24"/>
+                        <w:rPr>
+                          <w:u w:val="single"/>
                           <w:lang w:val="en-US"/>
                         </w:rPr>
                       </w:pPr>
                       <w:r>
                         <w:rPr>
-                          <w:rFonts w:ascii="Times New Roman" w:hAnsi="Times New Roman" w:cs="Times New Roman"/>
-                          <w:sz w:val="24"/>
-                          <w:szCs w:val="24"/>
-                          <w:lang w:val="en-US"/>
-                        </w:rPr>
-                        <w:t xml:space="preserve">Architecture of </w:t>
-                      </w:r>
-                      <w:r>
-                        <w:rPr>
-                          <w:rFonts w:ascii="Times New Roman" w:hAnsi="Times New Roman" w:cs="Times New Roman"/>
-                          <w:sz w:val="24"/>
-                          <w:szCs w:val="24"/>
-                          <w:lang w:val="en-US"/>
-                        </w:rPr>
-                        <w:t xml:space="preserve">Plana </w:t>
-                      </w:r>
-                      <w:r>
-                        <w:rPr>
-                          <w:rFonts w:ascii="Times New Roman" w:hAnsi="Times New Roman" w:cs="Times New Roman"/>
-                          <w:sz w:val="24"/>
-                          <w:szCs w:val="24"/>
-                          <w:lang w:val="en-US"/>
-                        </w:rPr>
-                        <w:t>Application</w:t>
+                          <w:u w:val="single"/>
+                          <w:lang w:val="en-US"/>
+                        </w:rPr>
+                        <w:t>Plana.Models</w:t>
                       </w:r>
                     </w:p>
                   </w:txbxContent>
                 </v:textbox>
-              </v:shape>
+                <w10:wrap anchorx="margin"/>
+              </v:roundrect>
             </w:pict>
           </mc:Fallback>
         </mc:AlternateContent>
       </w:r>
-    </w:p>
-    <w:p>
       <w:r>
         <w:rPr>
           <w:noProof/>
@@ -1246,7 +1595,7 @@
           </mc:Choice>
           <mc:Fallback>
             <w:pict>
-              <v:roundrect w14:anchorId="6174FCA4" id="Rectangle: Rounded Corners 19" o:spid="_x0000_s1033" style="position:absolute;margin-left:90.75pt;margin-top:1.15pt;width:134.65pt;height:23.6pt;z-index:251687936;visibility:visible;mso-wrap-style:square;mso-width-percent:0;mso-height-percent:0;mso-wrap-distance-left:9pt;mso-wrap-distance-top:0;mso-wrap-distance-right:9pt;mso-wrap-distance-bottom:0;mso-position-horizontal:absolute;mso-position-horizontal-relative:margin;mso-position-vertical:absolute;mso-position-vertical-relative:text;mso-width-percent:0;mso-height-percent:0;mso-width-relative:margin;mso-height-relative:margin;v-text-anchor:middle" arcsize="10923f" o:gfxdata="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" fillcolor="#70ad47 [3209]" stroked="f">
+              <v:roundrect w14:anchorId="6174FCA4" id="Rectangle: Rounded Corners 19" o:spid="_x0000_s1035" style="position:absolute;margin-left:90.75pt;margin-top:1.15pt;width:134.65pt;height:23.6pt;z-index:251687936;visibility:visible;mso-wrap-style:square;mso-width-percent:0;mso-height-percent:0;mso-wrap-distance-left:9pt;mso-wrap-distance-top:0;mso-wrap-distance-right:9pt;mso-wrap-distance-bottom:0;mso-position-horizontal:absolute;mso-position-horizontal-relative:margin;mso-position-vertical:absolute;mso-position-vertical-relative:text;mso-width-percent:0;mso-height-percent:0;mso-width-relative:margin;mso-height-relative:margin;v-text-anchor:middle" arcsize="10923f" o:gfxdata="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" fillcolor="#70ad47 [3209]" stroked="f">
                 <v:fill opacity="32896f"/>
                 <v:textbox>
                   <w:txbxContent>
@@ -1356,18 +1705,18 @@
         <mc:AlternateContent>
           <mc:Choice Requires="wps">
             <w:drawing>
-              <wp:anchor distT="0" distB="0" distL="114300" distR="114300" simplePos="0" relativeHeight="251683840" behindDoc="0" locked="0" layoutInCell="1" allowOverlap="1" wp14:anchorId="2D0EEC60" wp14:editId="216181D7">
+              <wp:anchor distT="0" distB="0" distL="114300" distR="114300" simplePos="0" relativeHeight="251745280" behindDoc="0" locked="0" layoutInCell="1" allowOverlap="1" wp14:anchorId="2644473E" wp14:editId="53C62B3E">
                 <wp:simplePos x="0" y="0"/>
                 <wp:positionH relativeFrom="margin">
-                  <wp:posOffset>1166813</wp:posOffset>
+                  <wp:posOffset>-533400</wp:posOffset>
                 </wp:positionH>
                 <wp:positionV relativeFrom="paragraph">
-                  <wp:posOffset>257174</wp:posOffset>
+                  <wp:posOffset>283633</wp:posOffset>
                 </wp:positionV>
-                <wp:extent cx="1695450" cy="295275"/>
-                <wp:effectExtent l="0" t="0" r="0" b="9525"/>
+                <wp:extent cx="956945" cy="262467"/>
+                <wp:effectExtent l="0" t="0" r="0" b="4445"/>
                 <wp:wrapNone/>
-                <wp:docPr id="16" name="Rectangle: Rounded Corners 16"/>
+                <wp:docPr id="14" name="Rectangle: Rounded Corners 14"/>
                 <wp:cNvGraphicFramePr/>
                 <a:graphic xmlns:a="http://schemas.openxmlformats.org/drawingml/2006/main">
                   <a:graphicData uri="http://schemas.microsoft.com/office/word/2010/wordprocessingShape">
@@ -1376,13 +1725,13 @@
                       <wps:spPr>
                         <a:xfrm>
                           <a:off x="0" y="0"/>
-                          <a:ext cx="1695450" cy="295275"/>
+                          <a:ext cx="956945" cy="262467"/>
                         </a:xfrm>
                         <a:prstGeom prst="roundRect">
                           <a:avLst/>
                         </a:prstGeom>
                         <a:solidFill>
-                          <a:schemeClr val="accent5">
+                          <a:schemeClr val="accent4">
                             <a:alpha val="50000"/>
                           </a:schemeClr>
                         </a:solidFill>
@@ -1408,7 +1757,6 @@
                         <w:txbxContent>
                           <w:p>
                             <w:pPr>
-                              <w:jc w:val="center"/>
                               <w:rPr>
                                 <w:color w:val="000000" w:themeColor="text1"/>
                                 <w:lang w:val="en-US"/>
@@ -1419,7 +1767,7 @@
                                 <w:color w:val="000000" w:themeColor="text1"/>
                                 <w:lang w:val="en-US"/>
                               </w:rPr>
-                              <w:t>Services</w:t>
+                              <w:t>Models</w:t>
                             </w:r>
                           </w:p>
                         </w:txbxContent>
@@ -1444,13 +1792,12 @@
           </mc:Choice>
           <mc:Fallback>
             <w:pict>
-              <v:roundrect w14:anchorId="2D0EEC60" id="Rectangle: Rounded Corners 16" o:spid="_x0000_s1034" style="position:absolute;margin-left:91.9pt;margin-top:20.25pt;width:133.5pt;height:23.25pt;z-index:251683840;visibility:visible;mso-wrap-style:square;mso-width-percent:0;mso-height-percent:0;mso-wrap-distance-left:9pt;mso-wrap-distance-top:0;mso-wrap-distance-right:9pt;mso-wrap-distance-bottom:0;mso-position-horizontal:absolute;mso-position-horizontal-relative:margin;mso-position-vertical:absolute;mso-position-vertical-relative:text;mso-width-percent:0;mso-height-percent:0;mso-width-relative:margin;mso-height-relative:margin;v-text-anchor:middle" arcsize="10923f" o:gfxdata="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" fillcolor="#5b9bd5 [3208]" stroked="f">
+              <v:roundrect w14:anchorId="2644473E" id="Rectangle: Rounded Corners 14" o:spid="_x0000_s1036" style="position:absolute;margin-left:-42pt;margin-top:22.35pt;width:75.35pt;height:20.65pt;z-index:251745280;visibility:visible;mso-wrap-style:square;mso-width-percent:0;mso-height-percent:0;mso-wrap-distance-left:9pt;mso-wrap-distance-top:0;mso-wrap-distance-right:9pt;mso-wrap-distance-bottom:0;mso-position-horizontal:absolute;mso-position-horizontal-relative:margin;mso-position-vertical:absolute;mso-position-vertical-relative:text;mso-width-percent:0;mso-height-percent:0;mso-width-relative:margin;mso-height-relative:margin;v-text-anchor:middle" arcsize="10923f" o:gfxdata="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" fillcolor="#ffc000 [3207]" stroked="f">
                 <v:fill opacity="32896f"/>
                 <v:textbox>
                   <w:txbxContent>
                     <w:p>
                       <w:pPr>
-                        <w:jc w:val="center"/>
                         <w:rPr>
                           <w:color w:val="000000" w:themeColor="text1"/>
                           <w:lang w:val="en-US"/>
@@ -1461,7 +1808,7 @@
                           <w:color w:val="000000" w:themeColor="text1"/>
                           <w:lang w:val="en-US"/>
                         </w:rPr>
-                        <w:t>Services</w:t>
+                        <w:t>Models</w:t>
                       </w:r>
                     </w:p>
                   </w:txbxContent>
@@ -1474,10 +1821,6 @@
       </w:r>
     </w:p>
     <w:p>
-      <w:bookmarkStart w:id="0" w:name="_GoBack"/>
-      <w:bookmarkEnd w:id="0"/>
-    </w:p>
-    <w:p>
       <w:r>
         <w:rPr>
           <w:noProof/>
@@ -1485,88 +1828,18 @@
         <mc:AlternateContent>
           <mc:Choice Requires="wps">
             <w:drawing>
-              <wp:anchor distT="0" distB="0" distL="114300" distR="114300" simplePos="0" relativeHeight="251739136" behindDoc="0" locked="0" layoutInCell="1" allowOverlap="1" wp14:anchorId="0BBF7BAE" wp14:editId="105D5733">
+              <wp:anchor distT="0" distB="0" distL="114300" distR="114300" simplePos="0" relativeHeight="251683840" behindDoc="0" locked="0" layoutInCell="1" allowOverlap="1" wp14:anchorId="2D0EEC60" wp14:editId="730ECEE9">
                 <wp:simplePos x="0" y="0"/>
                 <wp:positionH relativeFrom="margin">
-                  <wp:posOffset>6072188</wp:posOffset>
+                  <wp:posOffset>1166495</wp:posOffset>
                 </wp:positionH>
                 <wp:positionV relativeFrom="paragraph">
-                  <wp:posOffset>229235</wp:posOffset>
+                  <wp:posOffset>73025</wp:posOffset>
                 </wp:positionV>
-                <wp:extent cx="52070" cy="175895"/>
-                <wp:effectExtent l="0" t="0" r="24130" b="33655"/>
+                <wp:extent cx="1695450" cy="295275"/>
+                <wp:effectExtent l="0" t="0" r="0" b="9525"/>
                 <wp:wrapNone/>
-                <wp:docPr id="193" name="Straight Connector 193"/>
-                <wp:cNvGraphicFramePr/>
-                <a:graphic xmlns:a="http://schemas.openxmlformats.org/drawingml/2006/main">
-                  <a:graphicData uri="http://schemas.microsoft.com/office/word/2010/wordprocessingShape">
-                    <wps:wsp>
-                      <wps:cNvCnPr/>
-                      <wps:spPr>
-                        <a:xfrm>
-                          <a:off x="0" y="0"/>
-                          <a:ext cx="52070" cy="175895"/>
-                        </a:xfrm>
-                        <a:prstGeom prst="line">
-                          <a:avLst/>
-                        </a:prstGeom>
-                      </wps:spPr>
-                      <wps:style>
-                        <a:lnRef idx="1">
-                          <a:schemeClr val="accent3"/>
-                        </a:lnRef>
-                        <a:fillRef idx="0">
-                          <a:schemeClr val="accent3"/>
-                        </a:fillRef>
-                        <a:effectRef idx="0">
-                          <a:schemeClr val="accent3"/>
-                        </a:effectRef>
-                        <a:fontRef idx="minor">
-                          <a:schemeClr val="tx1"/>
-                        </a:fontRef>
-                      </wps:style>
-                      <wps:bodyPr/>
-                    </wps:wsp>
-                  </a:graphicData>
-                </a:graphic>
-                <wp14:sizeRelH relativeFrom="margin">
-                  <wp14:pctWidth>0</wp14:pctWidth>
-                </wp14:sizeRelH>
-                <wp14:sizeRelV relativeFrom="margin">
-                  <wp14:pctHeight>0</wp14:pctHeight>
-                </wp14:sizeRelV>
-              </wp:anchor>
-            </w:drawing>
-          </mc:Choice>
-          <mc:Fallback>
-            <w:pict>
-              <v:line w14:anchorId="12B5FE18" id="Straight Connector 193" o:spid="_x0000_s1026" style="position:absolute;z-index:251739136;visibility:visible;mso-wrap-style:square;mso-width-percent:0;mso-height-percent:0;mso-wrap-distance-left:9pt;mso-wrap-distance-top:0;mso-wrap-distance-right:9pt;mso-wrap-distance-bottom:0;mso-position-horizontal:absolute;mso-position-horizontal-relative:margin;mso-position-vertical:absolute;mso-position-vertical-relative:text;mso-width-percent:0;mso-height-percent:0;mso-width-relative:margin;mso-height-relative:margin" from="478.15pt,18.05pt" to="482.25pt,31.9pt" o:gfxdata="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" strokecolor="#a5a5a5 [3206]" strokeweight=".5pt">
-                <v:stroke joinstyle="miter"/>
-                <w10:wrap anchorx="margin"/>
-              </v:line>
-            </w:pict>
-          </mc:Fallback>
-        </mc:AlternateContent>
-      </w:r>
-      <w:r>
-        <w:rPr>
-          <w:noProof/>
-        </w:rPr>
-        <mc:AlternateContent>
-          <mc:Choice Requires="wps">
-            <w:drawing>
-              <wp:anchor distT="0" distB="0" distL="114300" distR="114300" simplePos="0" relativeHeight="251678720" behindDoc="0" locked="0" layoutInCell="1" allowOverlap="1" wp14:anchorId="4761D5CF" wp14:editId="231CCC72">
-                <wp:simplePos x="0" y="0"/>
-                <wp:positionH relativeFrom="margin">
-                  <wp:posOffset>1185863</wp:posOffset>
-                </wp:positionH>
-                <wp:positionV relativeFrom="paragraph">
-                  <wp:posOffset>176848</wp:posOffset>
-                </wp:positionV>
-                <wp:extent cx="1647825" cy="276225"/>
-                <wp:effectExtent l="0" t="0" r="28575" b="28575"/>
-                <wp:wrapNone/>
-                <wp:docPr id="13" name="Rectangle: Rounded Corners 13"/>
+                <wp:docPr id="16" name="Rectangle: Rounded Corners 16"/>
                 <wp:cNvGraphicFramePr/>
                 <a:graphic xmlns:a="http://schemas.openxmlformats.org/drawingml/2006/main">
                   <a:graphicData uri="http://schemas.microsoft.com/office/word/2010/wordprocessingShape">
@@ -1575,28 +1848,32 @@
                       <wps:spPr>
                         <a:xfrm>
                           <a:off x="0" y="0"/>
-                          <a:ext cx="1647825" cy="276225"/>
+                          <a:ext cx="1695450" cy="295275"/>
                         </a:xfrm>
                         <a:prstGeom prst="roundRect">
                           <a:avLst/>
                         </a:prstGeom>
+                        <a:solidFill>
+                          <a:schemeClr val="accent5">
+                            <a:alpha val="50000"/>
+                          </a:schemeClr>
+                        </a:solidFill>
                         <a:ln>
-                          <a:headEnd type="none" w="med" len="med"/>
-                          <a:tailEnd type="none" w="med" len="med"/>
+                          <a:noFill/>
                         </a:ln>
                       </wps:spPr>
                       <wps:style>
-                        <a:lnRef idx="1">
-                          <a:schemeClr val="accent4"/>
+                        <a:lnRef idx="0">
+                          <a:scrgbClr r="0" g="0" b="0"/>
                         </a:lnRef>
-                        <a:fillRef idx="2">
-                          <a:schemeClr val="accent4"/>
+                        <a:fillRef idx="0">
+                          <a:scrgbClr r="0" g="0" b="0"/>
                         </a:fillRef>
-                        <a:effectRef idx="1">
-                          <a:schemeClr val="accent4"/>
+                        <a:effectRef idx="0">
+                          <a:scrgbClr r="0" g="0" b="0"/>
                         </a:effectRef>
                         <a:fontRef idx="minor">
-                          <a:schemeClr val="dk1"/>
+                          <a:schemeClr val="lt1"/>
                         </a:fontRef>
                       </wps:style>
                       <wps:txbx>
@@ -1605,14 +1882,16 @@
                             <w:pPr>
                               <w:jc w:val="center"/>
                               <w:rPr>
+                                <w:color w:val="000000" w:themeColor="text1"/>
                                 <w:lang w:val="en-US"/>
                               </w:rPr>
                             </w:pPr>
                             <w:r>
                               <w:rPr>
-                                <w:lang w:val="en-US"/>
-                              </w:rPr>
-                              <w:t>Repositories</w:t>
+                                <w:color w:val="000000" w:themeColor="text1"/>
+                                <w:lang w:val="en-US"/>
+                              </w:rPr>
+                              <w:t>Services</w:t>
                             </w:r>
                           </w:p>
                         </w:txbxContent>
@@ -1637,25 +1916,24 @@
           </mc:Choice>
           <mc:Fallback>
             <w:pict>
-              <v:roundrect w14:anchorId="4761D5CF" id="Rectangle: Rounded Corners 13" o:spid="_x0000_s1035" style="position:absolute;margin-left:93.4pt;margin-top:13.95pt;width:129.75pt;height:21.75pt;z-index:251678720;visibility:visible;mso-wrap-style:square;mso-width-percent:0;mso-height-percent:0;mso-wrap-distance-left:9pt;mso-wrap-distance-top:0;mso-wrap-distance-right:9pt;mso-wrap-distance-bottom:0;mso-position-horizontal:absolute;mso-position-horizontal-relative:margin;mso-position-vertical:absolute;mso-position-vertical-relative:text;mso-width-percent:0;mso-height-percent:0;mso-width-relative:margin;mso-height-relative:margin;v-text-anchor:middle" arcsize="10923f" o:gfxdata="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" fillcolor="#ffd555 [2167]" strokecolor="#ffc000 [3207]" strokeweight=".5pt">
-                <v:fill color2="#ffcc31 [2615]" rotate="t" colors="0 #ffdd9c;.5 #ffd78e;1 #ffd479" focus="100%" type="gradient">
-                  <o:fill v:ext="view" type="gradientUnscaled"/>
-                </v:fill>
-                <v:stroke joinstyle="miter"/>
+              <v:roundrect w14:anchorId="2D0EEC60" id="Rectangle: Rounded Corners 16" o:spid="_x0000_s1037" style="position:absolute;margin-left:91.85pt;margin-top:5.75pt;width:133.5pt;height:23.25pt;z-index:251683840;visibility:visible;mso-wrap-style:square;mso-width-percent:0;mso-height-percent:0;mso-wrap-distance-left:9pt;mso-wrap-distance-top:0;mso-wrap-distance-right:9pt;mso-wrap-distance-bottom:0;mso-position-horizontal:absolute;mso-position-horizontal-relative:margin;mso-position-vertical:absolute;mso-position-vertical-relative:text;mso-width-percent:0;mso-height-percent:0;mso-width-relative:margin;mso-height-relative:margin;v-text-anchor:middle" arcsize="10923f" o:gfxdata="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" fillcolor="#5b9bd5 [3208]" stroked="f">
+                <v:fill opacity="32896f"/>
                 <v:textbox>
                   <w:txbxContent>
                     <w:p>
                       <w:pPr>
                         <w:jc w:val="center"/>
                         <w:rPr>
+                          <w:color w:val="000000" w:themeColor="text1"/>
                           <w:lang w:val="en-US"/>
                         </w:rPr>
                       </w:pPr>
                       <w:r>
                         <w:rPr>
-                          <w:lang w:val="en-US"/>
-                        </w:rPr>
-                        <w:t>Repositories</w:t>
+                          <w:color w:val="000000" w:themeColor="text1"/>
+                          <w:lang w:val="en-US"/>
+                        </w:rPr>
+                        <w:t>Services</w:t>
                       </w:r>
                     </w:p>
                   </w:txbxContent>
@@ -1666,6 +1944,8 @@
           </mc:Fallback>
         </mc:AlternateContent>
       </w:r>
+    </w:p>
+    <w:p>
       <w:r>
         <w:rPr>
           <w:noProof/>
@@ -1673,27 +1953,27 @@
         <mc:AlternateContent>
           <mc:Choice Requires="wps">
             <w:drawing>
-              <wp:anchor distT="0" distB="0" distL="114300" distR="114300" simplePos="0" relativeHeight="251718656" behindDoc="0" locked="0" layoutInCell="1" allowOverlap="1" wp14:anchorId="04A0E4DB" wp14:editId="1CA66E24">
+              <wp:anchor distT="0" distB="0" distL="114300" distR="114300" simplePos="0" relativeHeight="251749376" behindDoc="0" locked="0" layoutInCell="1" allowOverlap="1" wp14:anchorId="66168F31" wp14:editId="042B4B9B">
                 <wp:simplePos x="0" y="0"/>
                 <wp:positionH relativeFrom="column">
-                  <wp:posOffset>5224462</wp:posOffset>
+                  <wp:posOffset>312843</wp:posOffset>
                 </wp:positionH>
                 <wp:positionV relativeFrom="paragraph">
-                  <wp:posOffset>248286</wp:posOffset>
+                  <wp:posOffset>51435</wp:posOffset>
                 </wp:positionV>
-                <wp:extent cx="414337" cy="656908"/>
-                <wp:effectExtent l="38100" t="0" r="24130" b="48260"/>
+                <wp:extent cx="525357" cy="423333"/>
+                <wp:effectExtent l="38100" t="38100" r="27305" b="34290"/>
                 <wp:wrapNone/>
-                <wp:docPr id="4" name="Straight Arrow Connector 4"/>
+                <wp:docPr id="20" name="Straight Arrow Connector 20"/>
                 <wp:cNvGraphicFramePr/>
                 <a:graphic xmlns:a="http://schemas.openxmlformats.org/drawingml/2006/main">
                   <a:graphicData uri="http://schemas.microsoft.com/office/word/2010/wordprocessingShape">
                     <wps:wsp>
                       <wps:cNvCnPr/>
                       <wps:spPr>
-                        <a:xfrm flipH="1">
+                        <a:xfrm flipH="1" flipV="1">
                           <a:off x="0" y="0"/>
-                          <a:ext cx="414337" cy="656908"/>
+                          <a:ext cx="525357" cy="423333"/>
                         </a:xfrm>
                         <a:prstGeom prst="straightConnector1">
                           <a:avLst/>
@@ -1731,20 +2011,17 @@
           </mc:Choice>
           <mc:Fallback>
             <w:pict>
-              <v:shape w14:anchorId="4BA5EFCD" id="Straight Arrow Connector 4" o:spid="_x0000_s1026" type="#_x0000_t32" style="position:absolute;margin-left:411.35pt;margin-top:19.55pt;width:32.6pt;height:51.75pt;flip:x;z-index:251718656;visibility:visible;mso-wrap-style:square;mso-width-percent:0;mso-height-percent:0;mso-wrap-distance-left:9pt;mso-wrap-distance-top:0;mso-wrap-distance-right:9pt;mso-wrap-distance-bottom:0;mso-position-horizontal:absolute;mso-position-horizontal-relative:text;mso-position-vertical:absolute;mso-position-vertical-relative:text;mso-width-percent:0;mso-height-percent:0;mso-width-relative:margin;mso-height-relative:margin" o:gfxdata="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" strokecolor="#4472c4 [3204]" strokeweight=".5pt">
+              <v:shapetype w14:anchorId="5B166130" id="_x0000_t32" coordsize="21600,21600" o:spt="32" o:oned="t" path="m,l21600,21600e" filled="f">
+                <v:path arrowok="t" fillok="f" o:connecttype="none"/>
+                <o:lock v:ext="edit" shapetype="t"/>
+              </v:shapetype>
+              <v:shape id="Straight Arrow Connector 20" o:spid="_x0000_s1026" type="#_x0000_t32" style="position:absolute;margin-left:24.65pt;margin-top:4.05pt;width:41.35pt;height:33.35pt;flip:x y;z-index:251749376;visibility:visible;mso-wrap-style:square;mso-width-percent:0;mso-height-percent:0;mso-wrap-distance-left:9pt;mso-wrap-distance-top:0;mso-wrap-distance-right:9pt;mso-wrap-distance-bottom:0;mso-position-horizontal:absolute;mso-position-horizontal-relative:text;mso-position-vertical:absolute;mso-position-vertical-relative:text;mso-width-percent:0;mso-height-percent:0;mso-width-relative:margin;mso-height-relative:margin" o:gfxdata="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" strokecolor="#4472c4 [3204]" strokeweight=".5pt">
                 <v:stroke endarrow="block" joinstyle="miter"/>
               </v:shape>
             </w:pict>
           </mc:Fallback>
         </mc:AlternateContent>
       </w:r>
-    </w:p>
-    <w:p>
-      <w:pPr>
-        <w:tabs>
-          <w:tab w:val="left" w:pos="5100"/>
-        </w:tabs>
-      </w:pPr>
       <w:r>
         <w:rPr>
           <w:noProof/>
@@ -1752,18 +2029,18 @@
         <mc:AlternateContent>
           <mc:Choice Requires="wps">
             <w:drawing>
-              <wp:anchor distT="0" distB="0" distL="114300" distR="114300" simplePos="0" relativeHeight="251712512" behindDoc="0" locked="0" layoutInCell="1" allowOverlap="1" wp14:anchorId="656E1125" wp14:editId="30CF7315">
+              <wp:anchor distT="0" distB="0" distL="114300" distR="114300" simplePos="0" relativeHeight="251739136" behindDoc="0" locked="0" layoutInCell="1" allowOverlap="1" wp14:anchorId="0BBF7BAE" wp14:editId="19BAFDBC">
                 <wp:simplePos x="0" y="0"/>
                 <wp:positionH relativeFrom="margin">
-                  <wp:posOffset>5261610</wp:posOffset>
+                  <wp:posOffset>6072188</wp:posOffset>
                 </wp:positionH>
                 <wp:positionV relativeFrom="paragraph">
-                  <wp:posOffset>1462405</wp:posOffset>
+                  <wp:posOffset>229235</wp:posOffset>
                 </wp:positionV>
-                <wp:extent cx="86042" cy="695325"/>
-                <wp:effectExtent l="0" t="0" r="28575" b="28575"/>
+                <wp:extent cx="52070" cy="175895"/>
+                <wp:effectExtent l="0" t="0" r="24130" b="33655"/>
                 <wp:wrapNone/>
-                <wp:docPr id="197" name="Straight Connector 197"/>
+                <wp:docPr id="193" name="Straight Connector 193"/>
                 <wp:cNvGraphicFramePr/>
                 <a:graphic xmlns:a="http://schemas.openxmlformats.org/drawingml/2006/main">
                   <a:graphicData uri="http://schemas.microsoft.com/office/word/2010/wordprocessingShape">
@@ -1772,7 +2049,7 @@
                       <wps:spPr>
                         <a:xfrm>
                           <a:off x="0" y="0"/>
-                          <a:ext cx="86042" cy="695325"/>
+                          <a:ext cx="52070" cy="175895"/>
                         </a:xfrm>
                         <a:prstGeom prst="line">
                           <a:avLst/>
@@ -1807,7 +2084,7 @@
           </mc:Choice>
           <mc:Fallback>
             <w:pict>
-              <v:line w14:anchorId="18F44F04" id="Straight Connector 197" o:spid="_x0000_s1026" style="position:absolute;z-index:251712512;visibility:visible;mso-wrap-style:square;mso-width-percent:0;mso-height-percent:0;mso-wrap-distance-left:9pt;mso-wrap-distance-top:0;mso-wrap-distance-right:9pt;mso-wrap-distance-bottom:0;mso-position-horizontal:absolute;mso-position-horizontal-relative:margin;mso-position-vertical:absolute;mso-position-vertical-relative:text;mso-width-percent:0;mso-height-percent:0;mso-width-relative:margin;mso-height-relative:margin" from="414.3pt,115.15pt" to="421.05pt,169.9pt" o:gfxdata="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" strokecolor="#a5a5a5 [3206]" strokeweight=".5pt">
+              <v:line w14:anchorId="49203DD3" id="Straight Connector 193" o:spid="_x0000_s1026" style="position:absolute;z-index:251739136;visibility:visible;mso-wrap-style:square;mso-width-percent:0;mso-height-percent:0;mso-wrap-distance-left:9pt;mso-wrap-distance-top:0;mso-wrap-distance-right:9pt;mso-wrap-distance-bottom:0;mso-position-horizontal:absolute;mso-position-horizontal-relative:margin;mso-position-vertical:absolute;mso-position-vertical-relative:text;mso-width-percent:0;mso-height-percent:0;mso-width-relative:margin;mso-height-relative:margin" from="478.15pt,18.05pt" to="482.25pt,31.9pt" o:gfxdata="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" strokecolor="#a5a5a5 [3206]" strokeweight=".5pt">
                 <v:stroke joinstyle="miter"/>
                 <w10:wrap anchorx="margin"/>
               </v:line>
@@ -1822,18 +2099,99 @@
         <mc:AlternateContent>
           <mc:Choice Requires="wps">
             <w:drawing>
-              <wp:anchor distT="0" distB="0" distL="114300" distR="114300" simplePos="0" relativeHeight="251741184" behindDoc="0" locked="0" layoutInCell="1" allowOverlap="1" wp14:anchorId="5F024142" wp14:editId="2F05DAC1">
+              <wp:anchor distT="0" distB="0" distL="114300" distR="114300" simplePos="0" relativeHeight="251718656" behindDoc="0" locked="0" layoutInCell="1" allowOverlap="1" wp14:anchorId="04A0E4DB" wp14:editId="68D2E222">
+                <wp:simplePos x="0" y="0"/>
+                <wp:positionH relativeFrom="column">
+                  <wp:posOffset>5224462</wp:posOffset>
+                </wp:positionH>
+                <wp:positionV relativeFrom="paragraph">
+                  <wp:posOffset>248286</wp:posOffset>
+                </wp:positionV>
+                <wp:extent cx="414337" cy="656908"/>
+                <wp:effectExtent l="38100" t="0" r="24130" b="48260"/>
+                <wp:wrapNone/>
+                <wp:docPr id="4" name="Straight Arrow Connector 4"/>
+                <wp:cNvGraphicFramePr/>
+                <a:graphic xmlns:a="http://schemas.openxmlformats.org/drawingml/2006/main">
+                  <a:graphicData uri="http://schemas.microsoft.com/office/word/2010/wordprocessingShape">
+                    <wps:wsp>
+                      <wps:cNvCnPr/>
+                      <wps:spPr>
+                        <a:xfrm flipH="1">
+                          <a:off x="0" y="0"/>
+                          <a:ext cx="414337" cy="656908"/>
+                        </a:xfrm>
+                        <a:prstGeom prst="straightConnector1">
+                          <a:avLst/>
+                        </a:prstGeom>
+                        <a:ln>
+                          <a:tailEnd type="triangle"/>
+                        </a:ln>
+                      </wps:spPr>
+                      <wps:style>
+                        <a:lnRef idx="1">
+                          <a:schemeClr val="accent1"/>
+                        </a:lnRef>
+                        <a:fillRef idx="0">
+                          <a:schemeClr val="accent1"/>
+                        </a:fillRef>
+                        <a:effectRef idx="0">
+                          <a:schemeClr val="accent1"/>
+                        </a:effectRef>
+                        <a:fontRef idx="minor">
+                          <a:schemeClr val="tx1"/>
+                        </a:fontRef>
+                      </wps:style>
+                      <wps:bodyPr/>
+                    </wps:wsp>
+                  </a:graphicData>
+                </a:graphic>
+                <wp14:sizeRelH relativeFrom="margin">
+                  <wp14:pctWidth>0</wp14:pctWidth>
+                </wp14:sizeRelH>
+                <wp14:sizeRelV relativeFrom="margin">
+                  <wp14:pctHeight>0</wp14:pctHeight>
+                </wp14:sizeRelV>
+              </wp:anchor>
+            </w:drawing>
+          </mc:Choice>
+          <mc:Fallback>
+            <w:pict>
+              <v:shape w14:anchorId="1A4984F3" id="Straight Arrow Connector 4" o:spid="_x0000_s1026" type="#_x0000_t32" style="position:absolute;margin-left:411.35pt;margin-top:19.55pt;width:32.6pt;height:51.75pt;flip:x;z-index:251718656;visibility:visible;mso-wrap-style:square;mso-width-percent:0;mso-height-percent:0;mso-wrap-distance-left:9pt;mso-wrap-distance-top:0;mso-wrap-distance-right:9pt;mso-wrap-distance-bottom:0;mso-position-horizontal:absolute;mso-position-horizontal-relative:text;mso-position-vertical:absolute;mso-position-vertical-relative:text;mso-width-percent:0;mso-height-percent:0;mso-width-relative:margin;mso-height-relative:margin" o:gfxdata="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" strokecolor="#4472c4 [3204]" strokeweight=".5pt">
+                <v:stroke endarrow="block" joinstyle="miter"/>
+              </v:shape>
+            </w:pict>
+          </mc:Fallback>
+        </mc:AlternateContent>
+      </w:r>
+    </w:p>
+    <w:p>
+      <w:pPr>
+        <w:tabs>
+          <w:tab w:val="left" w:pos="5100"/>
+        </w:tabs>
+      </w:pPr>
+      <w:bookmarkStart w:id="0" w:name="_GoBack"/>
+      <w:bookmarkEnd w:id="0"/>
+      <w:r>
+        <w:rPr>
+          <w:noProof/>
+        </w:rPr>
+        <mc:AlternateContent>
+          <mc:Choice Requires="wps">
+            <w:drawing>
+              <wp:anchor distT="0" distB="0" distL="114300" distR="114300" simplePos="0" relativeHeight="251662336" behindDoc="0" locked="0" layoutInCell="1" allowOverlap="1" wp14:anchorId="54E1E314" wp14:editId="379A2E41">
                 <wp:simplePos x="0" y="0"/>
                 <wp:positionH relativeFrom="margin">
-                  <wp:align>right</wp:align>
+                  <wp:posOffset>1202267</wp:posOffset>
                 </wp:positionH>
                 <wp:positionV relativeFrom="paragraph">
-                  <wp:posOffset>1010285</wp:posOffset>
+                  <wp:posOffset>78952</wp:posOffset>
                 </wp:positionV>
-                <wp:extent cx="957262" cy="247650"/>
-                <wp:effectExtent l="0" t="0" r="0" b="0"/>
+                <wp:extent cx="1603375" cy="280670"/>
+                <wp:effectExtent l="0" t="0" r="15875" b="24130"/>
                 <wp:wrapNone/>
-                <wp:docPr id="198" name="Rectangle: Rounded Corners 198"/>
+                <wp:docPr id="3" name="Rectangle: Rounded Corners 3"/>
                 <wp:cNvGraphicFramePr/>
                 <a:graphic xmlns:a="http://schemas.openxmlformats.org/drawingml/2006/main">
                   <a:graphicData uri="http://schemas.microsoft.com/office/word/2010/wordprocessingShape">
@@ -1842,49 +2200,44 @@
                       <wps:spPr>
                         <a:xfrm>
                           <a:off x="0" y="0"/>
-                          <a:ext cx="957262" cy="247650"/>
+                          <a:ext cx="1603375" cy="280670"/>
                         </a:xfrm>
                         <a:prstGeom prst="roundRect">
                           <a:avLst/>
                         </a:prstGeom>
-                        <a:solidFill>
-                          <a:schemeClr val="accent4">
-                            <a:alpha val="50000"/>
-                          </a:schemeClr>
-                        </a:solidFill>
                         <a:ln>
-                          <a:noFill/>
+                          <a:headEnd type="none" w="med" len="med"/>
+                          <a:tailEnd type="none" w="med" len="med"/>
                         </a:ln>
                       </wps:spPr>
                       <wps:style>
-                        <a:lnRef idx="0">
-                          <a:scrgbClr r="0" g="0" b="0"/>
+                        <a:lnRef idx="1">
+                          <a:schemeClr val="accent2"/>
                         </a:lnRef>
-                        <a:fillRef idx="0">
-                          <a:scrgbClr r="0" g="0" b="0"/>
+                        <a:fillRef idx="2">
+                          <a:schemeClr val="accent2"/>
                         </a:fillRef>
-                        <a:effectRef idx="0">
-                          <a:scrgbClr r="0" g="0" b="0"/>
+                        <a:effectRef idx="1">
+                          <a:schemeClr val="accent2"/>
                         </a:effectRef>
                         <a:fontRef idx="minor">
-                          <a:schemeClr val="lt1"/>
+                          <a:schemeClr val="dk1"/>
                         </a:fontRef>
                       </wps:style>
                       <wps:txbx>
                         <w:txbxContent>
                           <w:p>
                             <w:pPr>
-                              <w:rPr>
-                                <w:color w:val="000000" w:themeColor="text1"/>
+                              <w:jc w:val="center"/>
+                              <w:rPr>
                                 <w:lang w:val="en-US"/>
                               </w:rPr>
                             </w:pPr>
                             <w:r>
                               <w:rPr>
-                                <w:color w:val="000000" w:themeColor="text1"/>
-                                <w:lang w:val="en-US"/>
-                              </w:rPr>
-                              <w:t>Models</w:t>
+                                <w:lang w:val="en-US"/>
+                              </w:rPr>
+                              <w:t>App dB Context</w:t>
                             </w:r>
                           </w:p>
                         </w:txbxContent>
@@ -1909,29 +2262,455 @@
           </mc:Choice>
           <mc:Fallback>
             <w:pict>
-              <v:roundrect w14:anchorId="5F024142" id="Rectangle: Rounded Corners 198" o:spid="_x0000_s1036" style="position:absolute;margin-left:24.15pt;margin-top:79.55pt;width:75.35pt;height:19.5pt;z-index:251741184;visibility:visible;mso-wrap-style:square;mso-width-percent:0;mso-height-percent:0;mso-wrap-distance-left:9pt;mso-wrap-distance-top:0;mso-wrap-distance-right:9pt;mso-wrap-distance-bottom:0;mso-position-horizontal:right;mso-position-horizontal-relative:margin;mso-position-vertical:absolute;mso-position-vertical-relative:text;mso-width-percent:0;mso-height-percent:0;mso-width-relative:margin;mso-height-relative:margin;v-text-anchor:middle" arcsize="10923f" o:gfxdata="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" fillcolor="#ffc000 [3207]" stroked="f">
-                <v:fill opacity="32896f"/>
+              <v:roundrect w14:anchorId="54E1E314" id="Rectangle: Rounded Corners 3" o:spid="_x0000_s1038" style="position:absolute;margin-left:94.65pt;margin-top:6.2pt;width:126.25pt;height:22.1pt;z-index:251662336;visibility:visible;mso-wrap-style:square;mso-width-percent:0;mso-height-percent:0;mso-wrap-distance-left:9pt;mso-wrap-distance-top:0;mso-wrap-distance-right:9pt;mso-wrap-distance-bottom:0;mso-position-horizontal:absolute;mso-position-horizontal-relative:margin;mso-position-vertical:absolute;mso-position-vertical-relative:text;mso-width-percent:0;mso-height-percent:0;mso-width-relative:margin;mso-height-relative:margin;v-text-anchor:middle" arcsize="10923f" o:gfxdata="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" fillcolor="#f3a875 [2165]" strokecolor="#ed7d31 [3205]" strokeweight=".5pt">
+                <v:fill color2="#f09558 [2613]" rotate="t" colors="0 #f7bda4;.5 #f5b195;1 #f8a581" focus="100%" type="gradient">
+                  <o:fill v:ext="view" type="gradientUnscaled"/>
+                </v:fill>
+                <v:stroke joinstyle="miter"/>
                 <v:textbox>
                   <w:txbxContent>
                     <w:p>
                       <w:pPr>
-                        <w:rPr>
-                          <w:color w:val="000000" w:themeColor="text1"/>
+                        <w:jc w:val="center"/>
+                        <w:rPr>
                           <w:lang w:val="en-US"/>
                         </w:rPr>
                       </w:pPr>
                       <w:r>
                         <w:rPr>
-                          <w:color w:val="000000" w:themeColor="text1"/>
-                          <w:lang w:val="en-US"/>
-                        </w:rPr>
-                        <w:t>Models</w:t>
+                          <w:lang w:val="en-US"/>
+                        </w:rPr>
+                        <w:t>App dB Context</w:t>
                       </w:r>
                     </w:p>
                   </w:txbxContent>
                 </v:textbox>
                 <w10:wrap anchorx="margin"/>
               </v:roundrect>
+            </w:pict>
+          </mc:Fallback>
+        </mc:AlternateContent>
+      </w:r>
+      <w:r>
+        <w:rPr>
+          <w:noProof/>
+        </w:rPr>
+        <mc:AlternateContent>
+          <mc:Choice Requires="wps">
+            <w:drawing>
+              <wp:anchor distT="0" distB="0" distL="114300" distR="114300" simplePos="0" relativeHeight="251701248" behindDoc="0" locked="0" layoutInCell="1" allowOverlap="1" wp14:anchorId="66DC22F5" wp14:editId="2A544654">
+                <wp:simplePos x="0" y="0"/>
+                <wp:positionH relativeFrom="margin">
+                  <wp:posOffset>177800</wp:posOffset>
+                </wp:positionH>
+                <wp:positionV relativeFrom="paragraph">
+                  <wp:posOffset>815552</wp:posOffset>
+                </wp:positionV>
+                <wp:extent cx="635000" cy="67733"/>
+                <wp:effectExtent l="0" t="0" r="31750" b="27940"/>
+                <wp:wrapNone/>
+                <wp:docPr id="30" name="Straight Connector 30"/>
+                <wp:cNvGraphicFramePr/>
+                <a:graphic xmlns:a="http://schemas.openxmlformats.org/drawingml/2006/main">
+                  <a:graphicData uri="http://schemas.microsoft.com/office/word/2010/wordprocessingShape">
+                    <wps:wsp>
+                      <wps:cNvCnPr/>
+                      <wps:spPr>
+                        <a:xfrm>
+                          <a:off x="0" y="0"/>
+                          <a:ext cx="635000" cy="67733"/>
+                        </a:xfrm>
+                        <a:prstGeom prst="line">
+                          <a:avLst/>
+                        </a:prstGeom>
+                      </wps:spPr>
+                      <wps:style>
+                        <a:lnRef idx="1">
+                          <a:schemeClr val="accent3"/>
+                        </a:lnRef>
+                        <a:fillRef idx="0">
+                          <a:schemeClr val="accent3"/>
+                        </a:fillRef>
+                        <a:effectRef idx="0">
+                          <a:schemeClr val="accent3"/>
+                        </a:effectRef>
+                        <a:fontRef idx="minor">
+                          <a:schemeClr val="tx1"/>
+                        </a:fontRef>
+                      </wps:style>
+                      <wps:bodyPr/>
+                    </wps:wsp>
+                  </a:graphicData>
+                </a:graphic>
+                <wp14:sizeRelH relativeFrom="margin">
+                  <wp14:pctWidth>0</wp14:pctWidth>
+                </wp14:sizeRelH>
+                <wp14:sizeRelV relativeFrom="margin">
+                  <wp14:pctHeight>0</wp14:pctHeight>
+                </wp14:sizeRelV>
+              </wp:anchor>
+            </w:drawing>
+          </mc:Choice>
+          <mc:Fallback>
+            <w:pict>
+              <v:line w14:anchorId="1E5399FF" id="Straight Connector 30" o:spid="_x0000_s1026" style="position:absolute;z-index:251701248;visibility:visible;mso-wrap-style:square;mso-width-percent:0;mso-height-percent:0;mso-wrap-distance-left:9pt;mso-wrap-distance-top:0;mso-wrap-distance-right:9pt;mso-wrap-distance-bottom:0;mso-position-horizontal:absolute;mso-position-horizontal-relative:margin;mso-position-vertical:absolute;mso-position-vertical-relative:text;mso-width-percent:0;mso-height-percent:0;mso-width-relative:margin;mso-height-relative:margin" from="14pt,64.2pt" to="64pt,69.55pt" o:gfxdata="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" strokecolor="#a5a5a5 [3206]" strokeweight=".5pt">
+                <v:stroke joinstyle="miter"/>
+                <w10:wrap anchorx="margin"/>
+              </v:line>
+            </w:pict>
+          </mc:Fallback>
+        </mc:AlternateContent>
+      </w:r>
+      <w:r>
+        <w:rPr>
+          <w:noProof/>
+        </w:rPr>
+        <mc:AlternateContent>
+          <mc:Choice Requires="wps">
+            <w:drawing>
+              <wp:anchor distT="0" distB="0" distL="114300" distR="114300" simplePos="0" relativeHeight="251714560" behindDoc="0" locked="0" layoutInCell="1" allowOverlap="1" wp14:anchorId="73521015" wp14:editId="011A646A">
+                <wp:simplePos x="0" y="0"/>
+                <wp:positionH relativeFrom="column">
+                  <wp:posOffset>4614333</wp:posOffset>
+                </wp:positionH>
+                <wp:positionV relativeFrom="paragraph">
+                  <wp:posOffset>2127885</wp:posOffset>
+                </wp:positionV>
+                <wp:extent cx="1699895" cy="685800"/>
+                <wp:effectExtent l="0" t="0" r="0" b="0"/>
+                <wp:wrapNone/>
+                <wp:docPr id="199" name="Text Box 199"/>
+                <wp:cNvGraphicFramePr/>
+                <a:graphic xmlns:a="http://schemas.openxmlformats.org/drawingml/2006/main">
+                  <a:graphicData uri="http://schemas.microsoft.com/office/word/2010/wordprocessingShape">
+                    <wps:wsp>
+                      <wps:cNvSpPr txBox="1"/>
+                      <wps:spPr>
+                        <a:xfrm>
+                          <a:off x="0" y="0"/>
+                          <a:ext cx="1699895" cy="685800"/>
+                        </a:xfrm>
+                        <a:prstGeom prst="rect">
+                          <a:avLst/>
+                        </a:prstGeom>
+                        <a:noFill/>
+                        <a:ln>
+                          <a:noFill/>
+                        </a:ln>
+                      </wps:spPr>
+                      <wps:style>
+                        <a:lnRef idx="0">
+                          <a:scrgbClr r="0" g="0" b="0"/>
+                        </a:lnRef>
+                        <a:fillRef idx="0">
+                          <a:scrgbClr r="0" g="0" b="0"/>
+                        </a:fillRef>
+                        <a:effectRef idx="0">
+                          <a:scrgbClr r="0" g="0" b="0"/>
+                        </a:effectRef>
+                        <a:fontRef idx="minor">
+                          <a:schemeClr val="dk1"/>
+                        </a:fontRef>
+                      </wps:style>
+                      <wps:txbx>
+                        <w:txbxContent>
+                          <w:p>
+                            <w:pPr>
+                              <w:rPr>
+                                <w:lang w:val="en-US"/>
+                              </w:rPr>
+                            </w:pPr>
+                            <w:r>
+                              <w:rPr>
+                                <w:b/>
+                                <w:bCs/>
+                                <w:lang w:val="en-US"/>
+                              </w:rPr>
+                              <w:t xml:space="preserve">The shared project </w:t>
+                            </w:r>
+                            <w:r>
+                              <w:rPr>
+                                <w:b/>
+                                <w:bCs/>
+                                <w:lang w:val="en-US"/>
+                              </w:rPr>
+                              <w:t xml:space="preserve">contains the </w:t>
+                            </w:r>
+                            <w:r>
+                              <w:rPr>
+                                <w:b/>
+                                <w:bCs/>
+                                <w:lang w:val="en-US"/>
+                              </w:rPr>
+                              <w:t>Data Transfer Objects</w:t>
+                            </w:r>
+                            <w:r>
+                              <w:rPr>
+                                <w:b/>
+                                <w:bCs/>
+                                <w:lang w:val="en-US"/>
+                              </w:rPr>
+                              <w:t>(DTO)</w:t>
+                            </w:r>
+                          </w:p>
+                        </w:txbxContent>
+                      </wps:txbx>
+                      <wps:bodyPr rot="0" spcFirstLastPara="0" vertOverflow="overflow" horzOverflow="overflow" vert="horz" wrap="square" lIns="91440" tIns="45720" rIns="91440" bIns="45720" numCol="1" spcCol="0" rtlCol="0" fromWordArt="0" anchor="t" anchorCtr="0" forceAA="0" compatLnSpc="1">
+                        <a:prstTxWarp prst="textNoShape">
+                          <a:avLst/>
+                        </a:prstTxWarp>
+                        <a:noAutofit/>
+                      </wps:bodyPr>
+                    </wps:wsp>
+                  </a:graphicData>
+                </a:graphic>
+                <wp14:sizeRelH relativeFrom="margin">
+                  <wp14:pctWidth>0</wp14:pctWidth>
+                </wp14:sizeRelH>
+                <wp14:sizeRelV relativeFrom="margin">
+                  <wp14:pctHeight>0</wp14:pctHeight>
+                </wp14:sizeRelV>
+              </wp:anchor>
+            </w:drawing>
+          </mc:Choice>
+          <mc:Fallback>
+            <w:pict>
+              <v:shape w14:anchorId="73521015" id="Text Box 199" o:spid="_x0000_s1039" type="#_x0000_t202" style="position:absolute;margin-left:363.35pt;margin-top:167.55pt;width:133.85pt;height:54pt;z-index:251714560;visibility:visible;mso-wrap-style:square;mso-width-percent:0;mso-height-percent:0;mso-wrap-distance-left:9pt;mso-wrap-distance-top:0;mso-wrap-distance-right:9pt;mso-wrap-distance-bottom:0;mso-position-horizontal:absolute;mso-position-horizontal-relative:text;mso-position-vertical:absolute;mso-position-vertical-relative:text;mso-width-percent:0;mso-height-percent:0;mso-width-relative:margin;mso-height-relative:margin;v-text-anchor:top" o:gfxdata="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" filled="f" stroked="f">
+                <v:textbox>
+                  <w:txbxContent>
+                    <w:p>
+                      <w:pPr>
+                        <w:rPr>
+                          <w:lang w:val="en-US"/>
+                        </w:rPr>
+                      </w:pPr>
+                      <w:r>
+                        <w:rPr>
+                          <w:b/>
+                          <w:bCs/>
+                          <w:lang w:val="en-US"/>
+                        </w:rPr>
+                        <w:t xml:space="preserve">The shared project </w:t>
+                      </w:r>
+                      <w:r>
+                        <w:rPr>
+                          <w:b/>
+                          <w:bCs/>
+                          <w:lang w:val="en-US"/>
+                        </w:rPr>
+                        <w:t xml:space="preserve">contains the </w:t>
+                      </w:r>
+                      <w:r>
+                        <w:rPr>
+                          <w:b/>
+                          <w:bCs/>
+                          <w:lang w:val="en-US"/>
+                        </w:rPr>
+                        <w:t>Data Transfer Objects</w:t>
+                      </w:r>
+                      <w:r>
+                        <w:rPr>
+                          <w:b/>
+                          <w:bCs/>
+                          <w:lang w:val="en-US"/>
+                        </w:rPr>
+                        <w:t>(DTO)</w:t>
+                      </w:r>
+                    </w:p>
+                  </w:txbxContent>
+                </v:textbox>
+              </v:shape>
+            </w:pict>
+          </mc:Fallback>
+        </mc:AlternateContent>
+      </w:r>
+      <w:r>
+        <w:rPr>
+          <w:noProof/>
+        </w:rPr>
+        <mc:AlternateContent>
+          <mc:Choice Requires="wps">
+            <w:drawing>
+              <wp:anchor distT="0" distB="0" distL="114300" distR="114300" simplePos="0" relativeHeight="251741184" behindDoc="0" locked="0" layoutInCell="1" allowOverlap="1" wp14:anchorId="5F024142" wp14:editId="186F3CD9">
+                <wp:simplePos x="0" y="0"/>
+                <wp:positionH relativeFrom="margin">
+                  <wp:align>right</wp:align>
+                </wp:positionH>
+                <wp:positionV relativeFrom="paragraph">
+                  <wp:posOffset>1010285</wp:posOffset>
+                </wp:positionV>
+                <wp:extent cx="956945" cy="279400"/>
+                <wp:effectExtent l="0" t="0" r="0" b="6350"/>
+                <wp:wrapNone/>
+                <wp:docPr id="198" name="Rectangle: Rounded Corners 198"/>
+                <wp:cNvGraphicFramePr/>
+                <a:graphic xmlns:a="http://schemas.openxmlformats.org/drawingml/2006/main">
+                  <a:graphicData uri="http://schemas.microsoft.com/office/word/2010/wordprocessingShape">
+                    <wps:wsp>
+                      <wps:cNvSpPr/>
+                      <wps:spPr>
+                        <a:xfrm>
+                          <a:off x="0" y="0"/>
+                          <a:ext cx="956945" cy="279400"/>
+                        </a:xfrm>
+                        <a:prstGeom prst="roundRect">
+                          <a:avLst/>
+                        </a:prstGeom>
+                        <a:solidFill>
+                          <a:schemeClr val="accent4">
+                            <a:alpha val="50000"/>
+                          </a:schemeClr>
+                        </a:solidFill>
+                        <a:ln>
+                          <a:noFill/>
+                        </a:ln>
+                      </wps:spPr>
+                      <wps:style>
+                        <a:lnRef idx="0">
+                          <a:scrgbClr r="0" g="0" b="0"/>
+                        </a:lnRef>
+                        <a:fillRef idx="0">
+                          <a:scrgbClr r="0" g="0" b="0"/>
+                        </a:fillRef>
+                        <a:effectRef idx="0">
+                          <a:scrgbClr r="0" g="0" b="0"/>
+                        </a:effectRef>
+                        <a:fontRef idx="minor">
+                          <a:schemeClr val="lt1"/>
+                        </a:fontRef>
+                      </wps:style>
+                      <wps:txbx>
+                        <w:txbxContent>
+                          <w:p>
+                            <w:pPr>
+                              <w:rPr>
+                                <w:color w:val="000000" w:themeColor="text1"/>
+                                <w:lang w:val="en-US"/>
+                              </w:rPr>
+                            </w:pPr>
+                            <w:r>
+                              <w:rPr>
+                                <w:color w:val="000000" w:themeColor="text1"/>
+                                <w:lang w:val="en-US"/>
+                              </w:rPr>
+                              <w:t>DTOs</w:t>
+                            </w:r>
+                          </w:p>
+                        </w:txbxContent>
+                      </wps:txbx>
+                      <wps:bodyPr rot="0" spcFirstLastPara="0" vertOverflow="overflow" horzOverflow="overflow" vert="horz" wrap="square" lIns="91440" tIns="45720" rIns="91440" bIns="45720" numCol="1" spcCol="0" rtlCol="0" fromWordArt="0" anchor="ctr" anchorCtr="0" forceAA="0" compatLnSpc="1">
+                        <a:prstTxWarp prst="textNoShape">
+                          <a:avLst/>
+                        </a:prstTxWarp>
+                        <a:noAutofit/>
+                      </wps:bodyPr>
+                    </wps:wsp>
+                  </a:graphicData>
+                </a:graphic>
+                <wp14:sizeRelH relativeFrom="margin">
+                  <wp14:pctWidth>0</wp14:pctWidth>
+                </wp14:sizeRelH>
+                <wp14:sizeRelV relativeFrom="margin">
+                  <wp14:pctHeight>0</wp14:pctHeight>
+                </wp14:sizeRelV>
+              </wp:anchor>
+            </w:drawing>
+          </mc:Choice>
+          <mc:Fallback>
+            <w:pict>
+              <v:roundrect w14:anchorId="5F024142" id="Rectangle: Rounded Corners 198" o:spid="_x0000_s1040" style="position:absolute;margin-left:24.15pt;margin-top:79.55pt;width:75.35pt;height:22pt;z-index:251741184;visibility:visible;mso-wrap-style:square;mso-width-percent:0;mso-height-percent:0;mso-wrap-distance-left:9pt;mso-wrap-distance-top:0;mso-wrap-distance-right:9pt;mso-wrap-distance-bottom:0;mso-position-horizontal:right;mso-position-horizontal-relative:margin;mso-position-vertical:absolute;mso-position-vertical-relative:text;mso-width-percent:0;mso-height-percent:0;mso-width-relative:margin;mso-height-relative:margin;v-text-anchor:middle" arcsize="10923f" o:gfxdata="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" fillcolor="#ffc000 [3207]" stroked="f">
+                <v:fill opacity="32896f"/>
+                <v:textbox>
+                  <w:txbxContent>
+                    <w:p>
+                      <w:pPr>
+                        <w:rPr>
+                          <w:color w:val="000000" w:themeColor="text1"/>
+                          <w:lang w:val="en-US"/>
+                        </w:rPr>
+                      </w:pPr>
+                      <w:r>
+                        <w:rPr>
+                          <w:color w:val="000000" w:themeColor="text1"/>
+                          <w:lang w:val="en-US"/>
+                        </w:rPr>
+                        <w:t>DTOs</w:t>
+                      </w:r>
+                    </w:p>
+                  </w:txbxContent>
+                </v:textbox>
+                <w10:wrap anchorx="margin"/>
+              </v:roundrect>
+            </w:pict>
+          </mc:Fallback>
+        </mc:AlternateContent>
+      </w:r>
+      <w:r>
+        <w:rPr>
+          <w:noProof/>
+        </w:rPr>
+        <mc:AlternateContent>
+          <mc:Choice Requires="wps">
+            <w:drawing>
+              <wp:anchor distT="0" distB="0" distL="114300" distR="114300" simplePos="0" relativeHeight="251712512" behindDoc="0" locked="0" layoutInCell="1" allowOverlap="1" wp14:anchorId="656E1125" wp14:editId="0E4DAE28">
+                <wp:simplePos x="0" y="0"/>
+                <wp:positionH relativeFrom="margin">
+                  <wp:posOffset>5261610</wp:posOffset>
+                </wp:positionH>
+                <wp:positionV relativeFrom="paragraph">
+                  <wp:posOffset>1462405</wp:posOffset>
+                </wp:positionV>
+                <wp:extent cx="86042" cy="695325"/>
+                <wp:effectExtent l="0" t="0" r="28575" b="28575"/>
+                <wp:wrapNone/>
+                <wp:docPr id="197" name="Straight Connector 197"/>
+                <wp:cNvGraphicFramePr/>
+                <a:graphic xmlns:a="http://schemas.openxmlformats.org/drawingml/2006/main">
+                  <a:graphicData uri="http://schemas.microsoft.com/office/word/2010/wordprocessingShape">
+                    <wps:wsp>
+                      <wps:cNvCnPr/>
+                      <wps:spPr>
+                        <a:xfrm>
+                          <a:off x="0" y="0"/>
+                          <a:ext cx="86042" cy="695325"/>
+                        </a:xfrm>
+                        <a:prstGeom prst="line">
+                          <a:avLst/>
+                        </a:prstGeom>
+                      </wps:spPr>
+                      <wps:style>
+                        <a:lnRef idx="1">
+                          <a:schemeClr val="accent3"/>
+                        </a:lnRef>
+                        <a:fillRef idx="0">
+                          <a:schemeClr val="accent3"/>
+                        </a:fillRef>
+                        <a:effectRef idx="0">
+                          <a:schemeClr val="accent3"/>
+                        </a:effectRef>
+                        <a:fontRef idx="minor">
+                          <a:schemeClr val="tx1"/>
+                        </a:fontRef>
+                      </wps:style>
+                      <wps:bodyPr/>
+                    </wps:wsp>
+                  </a:graphicData>
+                </a:graphic>
+                <wp14:sizeRelH relativeFrom="margin">
+                  <wp14:pctWidth>0</wp14:pctWidth>
+                </wp14:sizeRelH>
+                <wp14:sizeRelV relativeFrom="margin">
+                  <wp14:pctHeight>0</wp14:pctHeight>
+                </wp14:sizeRelV>
+              </wp:anchor>
+            </w:drawing>
+          </mc:Choice>
+          <mc:Fallback>
+            <w:pict>
+              <v:line w14:anchorId="6F0A85FB" id="Straight Connector 197" o:spid="_x0000_s1026" style="position:absolute;z-index:251712512;visibility:visible;mso-wrap-style:square;mso-width-percent:0;mso-height-percent:0;mso-wrap-distance-left:9pt;mso-wrap-distance-top:0;mso-wrap-distance-right:9pt;mso-wrap-distance-bottom:0;mso-position-horizontal:absolute;mso-position-horizontal-relative:margin;mso-position-vertical:absolute;mso-position-vertical-relative:text;mso-width-percent:0;mso-height-percent:0;mso-width-relative:margin;mso-height-relative:margin" from="414.3pt,115.15pt" to="421.05pt,169.9pt" o:gfxdata="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" strokecolor="#a5a5a5 [3206]" strokeweight=".5pt">
+                <v:stroke joinstyle="miter"/>
+                <w10:wrap anchorx="margin"/>
+              </v:line>
             </w:pict>
           </mc:Fallback>
         </mc:AlternateContent>
@@ -2055,7 +2834,7 @@
           </mc:Choice>
           <mc:Fallback>
             <w:pict>
-              <v:shape w14:anchorId="66B88E65" id="Text Box 29" o:spid="_x0000_s1037" type="#_x0000_t202" style="position:absolute;margin-left:442.85pt;margin-top:5.3pt;width:133.85pt;height:37.45pt;z-index:251737088;visibility:visible;mso-wrap-style:square;mso-width-percent:0;mso-height-percent:0;mso-wrap-distance-left:9pt;mso-wrap-distance-top:0;mso-wrap-distance-right:9pt;mso-wrap-distance-bottom:0;mso-position-horizontal:absolute;mso-position-horizontal-relative:text;mso-position-vertical:absolute;mso-position-vertical-relative:text;mso-width-percent:0;mso-height-percent:0;mso-width-relative:margin;mso-height-relative:margin;v-text-anchor:top" o:gfxdata="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" filled="f" stroked="f">
+              <v:shape w14:anchorId="66B88E65" id="Text Box 29" o:spid="_x0000_s1041" type="#_x0000_t202" style="position:absolute;margin-left:442.85pt;margin-top:5.3pt;width:133.85pt;height:37.45pt;z-index:251737088;visibility:visible;mso-wrap-style:square;mso-width-percent:0;mso-height-percent:0;mso-wrap-distance-left:9pt;mso-wrap-distance-top:0;mso-wrap-distance-right:9pt;mso-wrap-distance-bottom:0;mso-position-horizontal:absolute;mso-position-horizontal-relative:text;mso-position-vertical:absolute;mso-position-vertical-relative:text;mso-width-percent:0;mso-height-percent:0;mso-width-relative:margin;mso-height-relative:margin;v-text-anchor:top" o:gfxdata="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" filled="f" stroked="f">
                 <v:textbox>
                   <w:txbxContent>
                     <w:p>
@@ -2116,7 +2895,7 @@
         <mc:AlternateContent>
           <mc:Choice Requires="wps">
             <w:drawing>
-              <wp:anchor distT="0" distB="0" distL="114300" distR="114300" simplePos="0" relativeHeight="251702272" behindDoc="0" locked="0" layoutInCell="1" allowOverlap="1" wp14:anchorId="6192FB07" wp14:editId="16D29E25">
+              <wp:anchor distT="0" distB="0" distL="114300" distR="114300" simplePos="0" relativeHeight="251702272" behindDoc="0" locked="0" layoutInCell="1" allowOverlap="1" wp14:anchorId="6192FB07" wp14:editId="530E8712">
                 <wp:simplePos x="0" y="0"/>
                 <wp:positionH relativeFrom="column">
                   <wp:posOffset>-723900</wp:posOffset>
@@ -2228,7 +3007,7 @@
           </mc:Choice>
           <mc:Fallback>
             <w:pict>
-              <v:shape w14:anchorId="6192FB07" id="Text Box 31" o:spid="_x0000_s1038" type="#_x0000_t202" style="position:absolute;margin-left:-57pt;margin-top:54.05pt;width:133.85pt;height:38.65pt;z-index:251702272;visibility:visible;mso-wrap-style:square;mso-width-percent:0;mso-height-percent:0;mso-wrap-distance-left:9pt;mso-wrap-distance-top:0;mso-wrap-distance-right:9pt;mso-wrap-distance-bottom:0;mso-position-horizontal:absolute;mso-position-horizontal-relative:text;mso-position-vertical:absolute;mso-position-vertical-relative:text;mso-width-percent:0;mso-height-percent:0;mso-width-relative:margin;mso-height-relative:margin;v-text-anchor:top" o:gfxdata="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" filled="f" stroked="f">
+              <v:shape w14:anchorId="6192FB07" id="Text Box 31" o:spid="_x0000_s1042" type="#_x0000_t202" style="position:absolute;margin-left:-57pt;margin-top:54.05pt;width:133.85pt;height:38.65pt;z-index:251702272;visibility:visible;mso-wrap-style:square;mso-width-percent:0;mso-height-percent:0;mso-wrap-distance-left:9pt;mso-wrap-distance-top:0;mso-wrap-distance-right:9pt;mso-wrap-distance-bottom:0;mso-position-horizontal:absolute;mso-position-horizontal-relative:text;mso-position-vertical:absolute;mso-position-vertical-relative:text;mso-width-percent:0;mso-height-percent:0;mso-width-relative:margin;mso-height-relative:margin;v-text-anchor:top" o:gfxdata="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" filled="f" stroked="f">
                 <v:textbox>
                   <w:txbxContent>
                     <w:p>
@@ -2289,77 +3068,7 @@
         <mc:AlternateContent>
           <mc:Choice Requires="wps">
             <w:drawing>
-              <wp:anchor distT="0" distB="0" distL="114300" distR="114300" simplePos="0" relativeHeight="251701248" behindDoc="0" locked="0" layoutInCell="1" allowOverlap="1" wp14:anchorId="66DC22F5" wp14:editId="0784E401">
-                <wp:simplePos x="0" y="0"/>
-                <wp:positionH relativeFrom="margin">
-                  <wp:posOffset>181610</wp:posOffset>
-                </wp:positionH>
-                <wp:positionV relativeFrom="paragraph">
-                  <wp:posOffset>814705</wp:posOffset>
-                </wp:positionV>
-                <wp:extent cx="1004887" cy="52070"/>
-                <wp:effectExtent l="0" t="0" r="24130" b="24130"/>
-                <wp:wrapNone/>
-                <wp:docPr id="30" name="Straight Connector 30"/>
-                <wp:cNvGraphicFramePr/>
-                <a:graphic xmlns:a="http://schemas.openxmlformats.org/drawingml/2006/main">
-                  <a:graphicData uri="http://schemas.microsoft.com/office/word/2010/wordprocessingShape">
-                    <wps:wsp>
-                      <wps:cNvCnPr/>
-                      <wps:spPr>
-                        <a:xfrm>
-                          <a:off x="0" y="0"/>
-                          <a:ext cx="1004887" cy="52070"/>
-                        </a:xfrm>
-                        <a:prstGeom prst="line">
-                          <a:avLst/>
-                        </a:prstGeom>
-                      </wps:spPr>
-                      <wps:style>
-                        <a:lnRef idx="1">
-                          <a:schemeClr val="accent3"/>
-                        </a:lnRef>
-                        <a:fillRef idx="0">
-                          <a:schemeClr val="accent3"/>
-                        </a:fillRef>
-                        <a:effectRef idx="0">
-                          <a:schemeClr val="accent3"/>
-                        </a:effectRef>
-                        <a:fontRef idx="minor">
-                          <a:schemeClr val="tx1"/>
-                        </a:fontRef>
-                      </wps:style>
-                      <wps:bodyPr/>
-                    </wps:wsp>
-                  </a:graphicData>
-                </a:graphic>
-                <wp14:sizeRelH relativeFrom="margin">
-                  <wp14:pctWidth>0</wp14:pctWidth>
-                </wp14:sizeRelH>
-                <wp14:sizeRelV relativeFrom="margin">
-                  <wp14:pctHeight>0</wp14:pctHeight>
-                </wp14:sizeRelV>
-              </wp:anchor>
-            </w:drawing>
-          </mc:Choice>
-          <mc:Fallback>
-            <w:pict>
-              <v:line w14:anchorId="1DB57759" id="Straight Connector 30" o:spid="_x0000_s1026" style="position:absolute;z-index:251701248;visibility:visible;mso-wrap-style:square;mso-width-percent:0;mso-height-percent:0;mso-wrap-distance-left:9pt;mso-wrap-distance-top:0;mso-wrap-distance-right:9pt;mso-wrap-distance-bottom:0;mso-position-horizontal:absolute;mso-position-horizontal-relative:margin;mso-position-vertical:absolute;mso-position-vertical-relative:text;mso-width-percent:0;mso-height-percent:0;mso-width-relative:margin;mso-height-relative:margin" from="14.3pt,64.15pt" to="93.4pt,68.25pt" o:gfxdata="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" strokecolor="#a5a5a5 [3206]" strokeweight=".5pt">
-                <v:stroke joinstyle="miter"/>
-                <w10:wrap anchorx="margin"/>
-              </v:line>
-            </w:pict>
-          </mc:Fallback>
-        </mc:AlternateContent>
-      </w:r>
-      <w:r>
-        <w:rPr>
-          <w:noProof/>
-        </w:rPr>
-        <mc:AlternateContent>
-          <mc:Choice Requires="wps">
-            <w:drawing>
-              <wp:anchor distT="0" distB="0" distL="114300" distR="114300" simplePos="0" relativeHeight="251730944" behindDoc="0" locked="0" layoutInCell="1" allowOverlap="1" wp14:anchorId="626515DD" wp14:editId="30136C30">
+              <wp:anchor distT="0" distB="0" distL="114300" distR="114300" simplePos="0" relativeHeight="251730944" behindDoc="0" locked="0" layoutInCell="1" allowOverlap="1" wp14:anchorId="626515DD" wp14:editId="1A28BFE3">
                 <wp:simplePos x="0" y="0"/>
                 <wp:positionH relativeFrom="margin">
                   <wp:posOffset>1185863</wp:posOffset>
@@ -2441,7 +3150,7 @@
           </mc:Choice>
           <mc:Fallback>
             <w:pict>
-              <v:roundrect w14:anchorId="626515DD" id="Rectangle: Rounded Corners 12" o:spid="_x0000_s1039" style="position:absolute;margin-left:93.4pt;margin-top:55.2pt;width:125.6pt;height:21.75pt;z-index:251730944;visibility:visible;mso-wrap-style:square;mso-width-percent:0;mso-height-percent:0;mso-wrap-distance-left:9pt;mso-wrap-distance-top:0;mso-wrap-distance-right:9pt;mso-wrap-distance-bottom:0;mso-position-horizontal:absolute;mso-position-horizontal-relative:margin;mso-position-vertical:absolute;mso-position-vertical-relative:text;mso-width-percent:0;mso-height-percent:0;mso-width-relative:margin;mso-height-relative:margin;v-text-anchor:middle" arcsize="10923f" o:gfxdata="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" fillcolor="#c3c3c3 [2166]" strokecolor="#a5a5a5 [3206]" strokeweight=".5pt">
+              <v:roundrect w14:anchorId="626515DD" id="Rectangle: Rounded Corners 12" o:spid="_x0000_s1043" style="position:absolute;margin-left:93.4pt;margin-top:55.2pt;width:125.6pt;height:21.75pt;z-index:251730944;visibility:visible;mso-wrap-style:square;mso-width-percent:0;mso-height-percent:0;mso-wrap-distance-left:9pt;mso-wrap-distance-top:0;mso-wrap-distance-right:9pt;mso-wrap-distance-bottom:0;mso-position-horizontal:absolute;mso-position-horizontal-relative:margin;mso-position-vertical:absolute;mso-position-vertical-relative:text;mso-width-percent:0;mso-height-percent:0;mso-width-relative:margin;mso-height-relative:margin;v-text-anchor:middle" arcsize="10923f" o:gfxdata="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" fillcolor="#c3c3c3 [2166]" strokecolor="#a5a5a5 [3206]" strokeweight=".5pt">
                 <v:fill color2="#b6b6b6 [2614]" rotate="t" colors="0 #d2d2d2;.5 #c8c8c8;1 silver" focus="100%" type="gradient">
                   <o:fill v:ext="view" type="gradientUnscaled"/>
                 </v:fill>
@@ -2477,125 +3186,7 @@
         <mc:AlternateContent>
           <mc:Choice Requires="wps">
             <w:drawing>
-              <wp:anchor distT="0" distB="0" distL="114300" distR="114300" simplePos="0" relativeHeight="251662336" behindDoc="0" locked="0" layoutInCell="1" allowOverlap="1" wp14:anchorId="54E1E314" wp14:editId="41EC84CF">
-                <wp:simplePos x="0" y="0"/>
-                <wp:positionH relativeFrom="margin">
-                  <wp:posOffset>1233488</wp:posOffset>
-                </wp:positionH>
-                <wp:positionV relativeFrom="paragraph">
-                  <wp:posOffset>291148</wp:posOffset>
-                </wp:positionV>
-                <wp:extent cx="1552575" cy="280987"/>
-                <wp:effectExtent l="0" t="0" r="28575" b="24130"/>
-                <wp:wrapNone/>
-                <wp:docPr id="3" name="Rectangle: Rounded Corners 3"/>
-                <wp:cNvGraphicFramePr/>
-                <a:graphic xmlns:a="http://schemas.openxmlformats.org/drawingml/2006/main">
-                  <a:graphicData uri="http://schemas.microsoft.com/office/word/2010/wordprocessingShape">
-                    <wps:wsp>
-                      <wps:cNvSpPr/>
-                      <wps:spPr>
-                        <a:xfrm>
-                          <a:off x="0" y="0"/>
-                          <a:ext cx="1552575" cy="280987"/>
-                        </a:xfrm>
-                        <a:prstGeom prst="roundRect">
-                          <a:avLst/>
-                        </a:prstGeom>
-                        <a:ln>
-                          <a:headEnd type="none" w="med" len="med"/>
-                          <a:tailEnd type="none" w="med" len="med"/>
-                        </a:ln>
-                      </wps:spPr>
-                      <wps:style>
-                        <a:lnRef idx="1">
-                          <a:schemeClr val="accent2"/>
-                        </a:lnRef>
-                        <a:fillRef idx="2">
-                          <a:schemeClr val="accent2"/>
-                        </a:fillRef>
-                        <a:effectRef idx="1">
-                          <a:schemeClr val="accent2"/>
-                        </a:effectRef>
-                        <a:fontRef idx="minor">
-                          <a:schemeClr val="dk1"/>
-                        </a:fontRef>
-                      </wps:style>
-                      <wps:txbx>
-                        <w:txbxContent>
-                          <w:p>
-                            <w:pPr>
-                              <w:jc w:val="center"/>
-                              <w:rPr>
-                                <w:lang w:val="en-US"/>
-                              </w:rPr>
-                            </w:pPr>
-                            <w:r>
-                              <w:rPr>
-                                <w:lang w:val="en-US"/>
-                              </w:rPr>
-                              <w:t>App dB Context</w:t>
-                            </w:r>
-                          </w:p>
-                        </w:txbxContent>
-                      </wps:txbx>
-                      <wps:bodyPr rot="0" spcFirstLastPara="0" vertOverflow="overflow" horzOverflow="overflow" vert="horz" wrap="square" lIns="91440" tIns="45720" rIns="91440" bIns="45720" numCol="1" spcCol="0" rtlCol="0" fromWordArt="0" anchor="ctr" anchorCtr="0" forceAA="0" compatLnSpc="1">
-                        <a:prstTxWarp prst="textNoShape">
-                          <a:avLst/>
-                        </a:prstTxWarp>
-                        <a:noAutofit/>
-                      </wps:bodyPr>
-                    </wps:wsp>
-                  </a:graphicData>
-                </a:graphic>
-                <wp14:sizeRelH relativeFrom="margin">
-                  <wp14:pctWidth>0</wp14:pctWidth>
-                </wp14:sizeRelH>
-                <wp14:sizeRelV relativeFrom="margin">
-                  <wp14:pctHeight>0</wp14:pctHeight>
-                </wp14:sizeRelV>
-              </wp:anchor>
-            </w:drawing>
-          </mc:Choice>
-          <mc:Fallback>
-            <w:pict>
-              <v:roundrect w14:anchorId="54E1E314" id="Rectangle: Rounded Corners 3" o:spid="_x0000_s1040" style="position:absolute;margin-left:97.15pt;margin-top:22.95pt;width:122.25pt;height:22.1pt;z-index:251662336;visibility:visible;mso-wrap-style:square;mso-width-percent:0;mso-height-percent:0;mso-wrap-distance-left:9pt;mso-wrap-distance-top:0;mso-wrap-distance-right:9pt;mso-wrap-distance-bottom:0;mso-position-horizontal:absolute;mso-position-horizontal-relative:margin;mso-position-vertical:absolute;mso-position-vertical-relative:text;mso-width-percent:0;mso-height-percent:0;mso-width-relative:margin;mso-height-relative:margin;v-text-anchor:middle" arcsize="10923f" o:gfxdata="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" fillcolor="#f3a875 [2165]" strokecolor="#ed7d31 [3205]" strokeweight=".5pt">
-                <v:fill color2="#f09558 [2613]" rotate="t" colors="0 #f7bda4;.5 #f5b195;1 #f8a581" focus="100%" type="gradient">
-                  <o:fill v:ext="view" type="gradientUnscaled"/>
-                </v:fill>
-                <v:stroke joinstyle="miter"/>
-                <v:textbox>
-                  <w:txbxContent>
-                    <w:p>
-                      <w:pPr>
-                        <w:jc w:val="center"/>
-                        <w:rPr>
-                          <w:lang w:val="en-US"/>
-                        </w:rPr>
-                      </w:pPr>
-                      <w:r>
-                        <w:rPr>
-                          <w:lang w:val="en-US"/>
-                        </w:rPr>
-                        <w:t>App dB Context</w:t>
-                      </w:r>
-                    </w:p>
-                  </w:txbxContent>
-                </v:textbox>
-                <w10:wrap anchorx="margin"/>
-              </v:roundrect>
-            </w:pict>
-          </mc:Fallback>
-        </mc:AlternateContent>
-      </w:r>
-      <w:r>
-        <w:rPr>
-          <w:noProof/>
-        </w:rPr>
-        <mc:AlternateContent>
-          <mc:Choice Requires="wps">
-            <w:drawing>
-              <wp:anchor distT="0" distB="0" distL="114300" distR="114300" simplePos="0" relativeHeight="251695104" behindDoc="0" locked="0" layoutInCell="1" allowOverlap="1" wp14:anchorId="30BC06FC" wp14:editId="1CAFFE9B">
+              <wp:anchor distT="0" distB="0" distL="114300" distR="114300" simplePos="0" relativeHeight="251695104" behindDoc="0" locked="0" layoutInCell="1" allowOverlap="1" wp14:anchorId="30BC06FC" wp14:editId="147FE8D8">
                 <wp:simplePos x="0" y="0"/>
                 <wp:positionH relativeFrom="column">
                   <wp:posOffset>3314700</wp:posOffset>
@@ -2667,7 +3258,7 @@
         <mc:AlternateContent>
           <mc:Choice Requires="wps">
             <w:drawing>
-              <wp:anchor distT="0" distB="0" distL="114300" distR="114300" simplePos="0" relativeHeight="251697152" behindDoc="0" locked="0" layoutInCell="1" allowOverlap="1" wp14:anchorId="027485D6" wp14:editId="4F949924">
+              <wp:anchor distT="0" distB="0" distL="114300" distR="114300" simplePos="0" relativeHeight="251697152" behindDoc="0" locked="0" layoutInCell="1" allowOverlap="1" wp14:anchorId="027485D6" wp14:editId="7772F7CB">
                 <wp:simplePos x="0" y="0"/>
                 <wp:positionH relativeFrom="margin">
                   <wp:posOffset>4695508</wp:posOffset>
@@ -2742,7 +3333,7 @@
           </mc:Choice>
           <mc:Fallback>
             <w:pict>
-              <v:roundrect w14:anchorId="027485D6" id="Rectangle: Rounded Corners 26" o:spid="_x0000_s1041" style="position:absolute;margin-left:369.75pt;margin-top:50.3pt;width:90pt;height:59.6pt;z-index:251697152;visibility:visible;mso-wrap-style:square;mso-width-percent:0;mso-height-percent:0;mso-wrap-distance-left:9pt;mso-wrap-distance-top:0;mso-wrap-distance-right:9pt;mso-wrap-distance-bottom:0;mso-position-horizontal:absolute;mso-position-horizontal-relative:margin;mso-position-vertical:absolute;mso-position-vertical-relative:text;mso-width-percent:0;mso-height-percent:0;mso-width-relative:margin;mso-height-relative:margin;v-text-anchor:middle" arcsize="10923f" o:gfxdata="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" fillcolor="#82a0d7 [2164]" strokecolor="#4472c4 [3204]" strokeweight=".5pt">
+              <v:roundrect w14:anchorId="027485D6" id="Rectangle: Rounded Corners 26" o:spid="_x0000_s1044" style="position:absolute;margin-left:369.75pt;margin-top:50.3pt;width:90pt;height:59.6pt;z-index:251697152;visibility:visible;mso-wrap-style:square;mso-width-percent:0;mso-height-percent:0;mso-wrap-distance-left:9pt;mso-wrap-distance-top:0;mso-wrap-distance-right:9pt;mso-wrap-distance-bottom:0;mso-position-horizontal:absolute;mso-position-horizontal-relative:margin;mso-position-vertical:absolute;mso-position-vertical-relative:text;mso-width-percent:0;mso-height-percent:0;mso-width-relative:margin;mso-height-relative:margin;v-text-anchor:middle" arcsize="10923f" o:gfxdata="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" fillcolor="#82a0d7 [2164]" strokecolor="#4472c4 [3204]" strokeweight=".5pt">
                 <v:fill color2="#678ccf [2612]" rotate="t" colors="0 #a8b7df;.5 #9aabd9;1 #879ed7" focus="100%" type="gradient">
                   <o:fill v:ext="view" type="gradientUnscaled"/>
                 </v:fill>
@@ -2760,121 +3351,6 @@
                 </v:textbox>
                 <w10:wrap anchorx="margin"/>
               </v:roundrect>
-            </w:pict>
-          </mc:Fallback>
-        </mc:AlternateContent>
-      </w:r>
-      <w:r>
-        <w:rPr>
-          <w:noProof/>
-        </w:rPr>
-        <mc:AlternateContent>
-          <mc:Choice Requires="wps">
-            <w:drawing>
-              <wp:anchor distT="0" distB="0" distL="114300" distR="114300" simplePos="0" relativeHeight="251714560" behindDoc="0" locked="0" layoutInCell="1" allowOverlap="1" wp14:anchorId="73521015" wp14:editId="3A78C9F1">
-                <wp:simplePos x="0" y="0"/>
-                <wp:positionH relativeFrom="column">
-                  <wp:posOffset>4610100</wp:posOffset>
-                </wp:positionH>
-                <wp:positionV relativeFrom="paragraph">
-                  <wp:posOffset>2124393</wp:posOffset>
-                </wp:positionV>
-                <wp:extent cx="1699895" cy="552450"/>
-                <wp:effectExtent l="0" t="0" r="0" b="0"/>
-                <wp:wrapNone/>
-                <wp:docPr id="199" name="Text Box 199"/>
-                <wp:cNvGraphicFramePr/>
-                <a:graphic xmlns:a="http://schemas.openxmlformats.org/drawingml/2006/main">
-                  <a:graphicData uri="http://schemas.microsoft.com/office/word/2010/wordprocessingShape">
-                    <wps:wsp>
-                      <wps:cNvSpPr txBox="1"/>
-                      <wps:spPr>
-                        <a:xfrm>
-                          <a:off x="0" y="0"/>
-                          <a:ext cx="1699895" cy="552450"/>
-                        </a:xfrm>
-                        <a:prstGeom prst="rect">
-                          <a:avLst/>
-                        </a:prstGeom>
-                        <a:noFill/>
-                        <a:ln>
-                          <a:noFill/>
-                        </a:ln>
-                      </wps:spPr>
-                      <wps:style>
-                        <a:lnRef idx="0">
-                          <a:scrgbClr r="0" g="0" b="0"/>
-                        </a:lnRef>
-                        <a:fillRef idx="0">
-                          <a:scrgbClr r="0" g="0" b="0"/>
-                        </a:fillRef>
-                        <a:effectRef idx="0">
-                          <a:scrgbClr r="0" g="0" b="0"/>
-                        </a:effectRef>
-                        <a:fontRef idx="minor">
-                          <a:schemeClr val="dk1"/>
-                        </a:fontRef>
-                      </wps:style>
-                      <wps:txbx>
-                        <w:txbxContent>
-                          <w:p>
-                            <w:pPr>
-                              <w:rPr>
-                                <w:lang w:val="en-US"/>
-                              </w:rPr>
-                            </w:pPr>
-                            <w:r>
-                              <w:rPr>
-                                <w:b/>
-                                <w:bCs/>
-                                <w:lang w:val="en-US"/>
-                              </w:rPr>
-                              <w:t>The shared project with models</w:t>
-                            </w:r>
-                          </w:p>
-                        </w:txbxContent>
-                      </wps:txbx>
-                      <wps:bodyPr rot="0" spcFirstLastPara="0" vertOverflow="overflow" horzOverflow="overflow" vert="horz" wrap="square" lIns="91440" tIns="45720" rIns="91440" bIns="45720" numCol="1" spcCol="0" rtlCol="0" fromWordArt="0" anchor="t" anchorCtr="0" forceAA="0" compatLnSpc="1">
-                        <a:prstTxWarp prst="textNoShape">
-                          <a:avLst/>
-                        </a:prstTxWarp>
-                        <a:noAutofit/>
-                      </wps:bodyPr>
-                    </wps:wsp>
-                  </a:graphicData>
-                </a:graphic>
-                <wp14:sizeRelH relativeFrom="margin">
-                  <wp14:pctWidth>0</wp14:pctWidth>
-                </wp14:sizeRelH>
-                <wp14:sizeRelV relativeFrom="margin">
-                  <wp14:pctHeight>0</wp14:pctHeight>
-                </wp14:sizeRelV>
-              </wp:anchor>
-            </w:drawing>
-          </mc:Choice>
-          <mc:Fallback>
-            <w:pict>
-              <v:shape w14:anchorId="73521015" id="Text Box 199" o:spid="_x0000_s1042" type="#_x0000_t202" style="position:absolute;margin-left:363pt;margin-top:167.3pt;width:133.85pt;height:43.5pt;z-index:251714560;visibility:visible;mso-wrap-style:square;mso-width-percent:0;mso-height-percent:0;mso-wrap-distance-left:9pt;mso-wrap-distance-top:0;mso-wrap-distance-right:9pt;mso-wrap-distance-bottom:0;mso-position-horizontal:absolute;mso-position-horizontal-relative:text;mso-position-vertical:absolute;mso-position-vertical-relative:text;mso-width-percent:0;mso-height-percent:0;mso-width-relative:margin;mso-height-relative:margin;v-text-anchor:top" o:gfxdata="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" filled="f" stroked="f">
-                <v:textbox>
-                  <w:txbxContent>
-                    <w:p>
-                      <w:pPr>
-                        <w:rPr>
-                          <w:lang w:val="en-US"/>
-                        </w:rPr>
-                      </w:pPr>
-                      <w:r>
-                        <w:rPr>
-                          <w:b/>
-                          <w:bCs/>
-                          <w:lang w:val="en-US"/>
-                        </w:rPr>
-                        <w:t>The shared project with models</w:t>
-                      </w:r>
-                    </w:p>
-                  </w:txbxContent>
-                </v:textbox>
-              </v:shape>
             </w:pict>
           </mc:Fallback>
         </mc:AlternateContent>
@@ -2946,14 +3422,14 @@
                                 <w:u w:val="single"/>
                                 <w:lang w:val="en-US"/>
                               </w:rPr>
-                              <w:t>Plana.</w:t>
+                              <w:t>Plana</w:t>
                             </w:r>
                             <w:r>
                               <w:rPr>
                                 <w:u w:val="single"/>
                                 <w:lang w:val="en-US"/>
                               </w:rPr>
-                              <w:t>Models</w:t>
+                              <w:t>.Shared</w:t>
                             </w:r>
                           </w:p>
                         </w:txbxContent>
@@ -2978,7 +3454,7 @@
           </mc:Choice>
           <mc:Fallback>
             <w:pict>
-              <v:shape w14:anchorId="7A969FF3" id="Text Box 27" o:spid="_x0000_s1043" type="#_x0000_t202" style="position:absolute;margin-left:31.65pt;margin-top:57.4pt;width:82.85pt;height:22.15pt;z-index:251698176;visibility:visible;mso-wrap-style:square;mso-width-percent:0;mso-height-percent:0;mso-wrap-distance-left:9pt;mso-wrap-distance-top:0;mso-wrap-distance-right:9pt;mso-wrap-distance-bottom:0;mso-position-horizontal:right;mso-position-horizontal-relative:margin;mso-position-vertical:absolute;mso-position-vertical-relative:text;mso-width-percent:0;mso-height-percent:0;mso-width-relative:margin;mso-height-relative:margin;v-text-anchor:top" o:gfxdata="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" filled="f" stroked="f">
+              <v:shape w14:anchorId="7A969FF3" id="Text Box 27" o:spid="_x0000_s1045" type="#_x0000_t202" style="position:absolute;margin-left:31.65pt;margin-top:57.4pt;width:82.85pt;height:22.15pt;z-index:251698176;visibility:visible;mso-wrap-style:square;mso-width-percent:0;mso-height-percent:0;mso-wrap-distance-left:9pt;mso-wrap-distance-top:0;mso-wrap-distance-right:9pt;mso-wrap-distance-bottom:0;mso-position-horizontal:right;mso-position-horizontal-relative:margin;mso-position-vertical:absolute;mso-position-vertical-relative:text;mso-width-percent:0;mso-height-percent:0;mso-width-relative:margin;mso-height-relative:margin;v-text-anchor:top" o:gfxdata="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" filled="f" stroked="f">
                 <v:textbox>
                   <w:txbxContent>
                     <w:p>
@@ -2995,14 +3471,14 @@
                           <w:u w:val="single"/>
                           <w:lang w:val="en-US"/>
                         </w:rPr>
-                        <w:t>Plana.</w:t>
+                        <w:t>Plana</w:t>
                       </w:r>
                       <w:r>
                         <w:rPr>
                           <w:u w:val="single"/>
                           <w:lang w:val="en-US"/>
                         </w:rPr>
-                        <w:t>Models</w:t>
+                        <w:t>.Shared</w:t>
                       </w:r>
                     </w:p>
                   </w:txbxContent>
@@ -3243,7 +3719,7 @@
                 </v:handles>
                 <o:complex v:ext="view"/>
               </v:shapetype>
-              <v:shape id="Cylinder 1" o:spid="_x0000_s1044" type="#_x0000_t22" style="position:absolute;margin-left:114.4pt;margin-top:218.25pt;width:79.1pt;height:91.25pt;z-index:251659264;visibility:visible;mso-wrap-style:square;mso-width-percent:0;mso-height-percent:0;mso-wrap-distance-left:9pt;mso-wrap-distance-top:0;mso-wrap-distance-right:9pt;mso-wrap-distance-bottom:0;mso-position-horizontal:absolute;mso-position-horizontal-relative:margin;mso-position-vertical:absolute;mso-position-vertical-relative:text;mso-width-percent:0;mso-height-percent:0;mso-width-relative:margin;mso-height-relative:margin;v-text-anchor:middle" o:gfxdata="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" adj="4682" fillcolor="white [3201]" strokecolor="#4472c4 [3204]" strokeweight="1pt">
+              <v:shape id="Cylinder 1" o:spid="_x0000_s1046" type="#_x0000_t22" style="position:absolute;margin-left:114.4pt;margin-top:218.25pt;width:79.1pt;height:91.25pt;z-index:251659264;visibility:visible;mso-wrap-style:square;mso-width-percent:0;mso-height-percent:0;mso-wrap-distance-left:9pt;mso-wrap-distance-top:0;mso-wrap-distance-right:9pt;mso-wrap-distance-bottom:0;mso-position-horizontal:absolute;mso-position-horizontal-relative:margin;mso-position-vertical:absolute;mso-position-vertical-relative:text;mso-width-percent:0;mso-height-percent:0;mso-width-relative:margin;mso-height-relative:margin;v-text-anchor:middle" o:gfxdata="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" adj="4682" fillcolor="white [3201]" strokecolor="#4472c4 [3204]" strokeweight="1pt">
                 <v:stroke joinstyle="miter"/>
                 <v:textbox>
                   <w:txbxContent>
@@ -4174,7 +4650,7 @@
 </file>
 
 <file path=customXml/itemProps1.xml><?xml version="1.0" encoding="utf-8"?>
-<ds:datastoreItem xmlns:ds="http://schemas.openxmlformats.org/officeDocument/2006/customXml" ds:itemID="{2C1A74D1-C15C-4228-BDB2-64B3953F94EF}">
+<ds:datastoreItem xmlns:ds="http://schemas.openxmlformats.org/officeDocument/2006/customXml" ds:itemID="{B2A98256-8C70-4F19-AA03-48C04A8182EA}">
   <ds:schemaRefs>
     <ds:schemaRef ds:uri="http://schemas.openxmlformats.org/officeDocument/2006/bibliography"/>
   </ds:schemaRefs>

</xml_diff>